<commit_message>
Se modifica el documento de word, se incluye al final del codigo el analisis de calidad
</commit_message>
<xml_diff>
--- a/TALLER_2/SOLUCION/Taller Base de Datos.docx
+++ b/TALLER_2/SOLUCION/Taller Base de Datos.docx
@@ -45,7 +45,67 @@
           <w:sz w:val="20"/>
           <w:szCs w:val="20"/>
         </w:rPr>
-        <w:t>Rodrigo Antonio Gómez Hernández</w:t>
+        <w:t xml:space="preserve">Rodrigo Gómez </w:t>
+      </w:r>
+      <w:r>
+        <w:rPr>
+          <w:sz w:val="20"/>
+          <w:szCs w:val="20"/>
+        </w:rPr>
+        <w:t xml:space="preserve">/ </w:t>
+      </w:r>
+      <w:proofErr w:type="spellStart"/>
+      <w:proofErr w:type="gramStart"/>
+      <w:r>
+        <w:rPr>
+          <w:sz w:val="20"/>
+          <w:szCs w:val="20"/>
+        </w:rPr>
+        <w:t>Sebastian</w:t>
+      </w:r>
+      <w:proofErr w:type="spellEnd"/>
+      <w:r>
+        <w:rPr>
+          <w:sz w:val="20"/>
+          <w:szCs w:val="20"/>
+        </w:rPr>
+        <w:t xml:space="preserve"> </w:t>
+      </w:r>
+      <w:r>
+        <w:rPr>
+          <w:sz w:val="20"/>
+          <w:szCs w:val="20"/>
+        </w:rPr>
+        <w:t xml:space="preserve"> </w:t>
+      </w:r>
+      <w:r>
+        <w:rPr>
+          <w:sz w:val="20"/>
+          <w:szCs w:val="20"/>
+        </w:rPr>
+        <w:t>Laverde</w:t>
+      </w:r>
+      <w:proofErr w:type="gramEnd"/>
+      <w:r>
+        <w:rPr>
+          <w:sz w:val="20"/>
+          <w:szCs w:val="20"/>
+        </w:rPr>
+        <w:t xml:space="preserve"> </w:t>
+      </w:r>
+      <w:r>
+        <w:rPr>
+          <w:sz w:val="20"/>
+          <w:szCs w:val="20"/>
+        </w:rPr>
+        <w:t>/</w:t>
+      </w:r>
+      <w:r>
+        <w:rPr>
+          <w:sz w:val="20"/>
+          <w:szCs w:val="20"/>
+        </w:rPr>
+        <w:t xml:space="preserve">Sergio Castellanos </w:t>
       </w:r>
     </w:p>
     <w:p>
@@ -57,68 +117,239 @@
           <w:szCs w:val="20"/>
         </w:rPr>
       </w:pPr>
-      <w:r>
-        <w:rPr>
-          <w:sz w:val="20"/>
-          <w:szCs w:val="20"/>
-        </w:rPr>
-        <w:t xml:space="preserve">Juan </w:t>
-      </w:r>
-      <w:proofErr w:type="gramStart"/>
-      <w:r>
-        <w:rPr>
-          <w:sz w:val="20"/>
-          <w:szCs w:val="20"/>
-        </w:rPr>
-        <w:t xml:space="preserve">Sebastian </w:t>
-      </w:r>
-      <w:r>
-        <w:rPr>
-          <w:sz w:val="20"/>
-          <w:szCs w:val="20"/>
-        </w:rPr>
-        <w:t xml:space="preserve"> </w:t>
-      </w:r>
-      <w:r>
-        <w:rPr>
-          <w:sz w:val="20"/>
-          <w:szCs w:val="20"/>
-        </w:rPr>
-        <w:t>Laverde</w:t>
-      </w:r>
-      <w:proofErr w:type="gramEnd"/>
-      <w:r>
-        <w:rPr>
-          <w:sz w:val="20"/>
-          <w:szCs w:val="20"/>
-        </w:rPr>
-        <w:t xml:space="preserve"> Chunza </w:t>
-      </w:r>
     </w:p>
     <w:p>
       <w:pPr>
-        <w:spacing w:after="0" w:line="240" w:lineRule="auto"/>
-        <w:jc w:val="center"/>
-        <w:rPr>
-          <w:sz w:val="20"/>
-          <w:szCs w:val="20"/>
-        </w:rPr>
-      </w:pPr>
-      <w:r>
-        <w:rPr>
-          <w:sz w:val="20"/>
-          <w:szCs w:val="20"/>
-        </w:rPr>
-        <w:t>Sergio Camilo Castellanos Chacón</w:t>
+        <w:rPr>
+          <w:b/>
+          <w:bCs/>
+          <w:sz w:val="20"/>
+          <w:szCs w:val="20"/>
+        </w:rPr>
+      </w:pPr>
+      <w:r>
+        <w:rPr>
+          <w:b/>
+          <w:bCs/>
+          <w:sz w:val="20"/>
+          <w:szCs w:val="20"/>
+        </w:rPr>
+        <w:t>Introducción</w:t>
       </w:r>
     </w:p>
     <w:p>
       <w:pPr>
-        <w:rPr>
-          <w:sz w:val="20"/>
-          <w:szCs w:val="20"/>
-        </w:rPr>
-      </w:pPr>
+        <w:jc w:val="both"/>
+        <w:rPr>
+          <w:sz w:val="20"/>
+          <w:szCs w:val="20"/>
+        </w:rPr>
+      </w:pPr>
+      <w:r>
+        <w:rPr>
+          <w:sz w:val="20"/>
+          <w:szCs w:val="20"/>
+        </w:rPr>
+        <w:t xml:space="preserve">Con base a la información generada por tres grupos de edad </w:t>
+      </w:r>
+      <w:r>
+        <w:rPr>
+          <w:sz w:val="20"/>
+          <w:szCs w:val="20"/>
+        </w:rPr>
+        <w:t xml:space="preserve">de </w:t>
+      </w:r>
+      <w:r>
+        <w:rPr>
+          <w:sz w:val="20"/>
+          <w:szCs w:val="20"/>
+        </w:rPr>
+        <w:t xml:space="preserve"> </w:t>
+      </w:r>
+      <w:r>
+        <w:rPr>
+          <w:sz w:val="20"/>
+          <w:szCs w:val="20"/>
+        </w:rPr>
+        <w:t xml:space="preserve">(0 a 4 años, 5 a 14 años y 15 o más) , donde fueron </w:t>
+      </w:r>
+      <w:r>
+        <w:rPr>
+          <w:sz w:val="20"/>
+          <w:szCs w:val="20"/>
+        </w:rPr>
+        <w:t xml:space="preserve">ENCUESTADOS en </w:t>
+      </w:r>
+      <w:r>
+        <w:rPr>
+          <w:sz w:val="20"/>
+          <w:szCs w:val="20"/>
+        </w:rPr>
+        <w:t xml:space="preserve"> total 3</w:t>
+      </w:r>
+      <w:r>
+        <w:rPr>
+          <w:sz w:val="20"/>
+          <w:szCs w:val="20"/>
+        </w:rPr>
+        <w:t>.</w:t>
+      </w:r>
+      <w:r>
+        <w:rPr>
+          <w:sz w:val="20"/>
+          <w:szCs w:val="20"/>
+        </w:rPr>
+        <w:t>82</w:t>
+      </w:r>
+      <w:r>
+        <w:rPr>
+          <w:sz w:val="20"/>
+          <w:szCs w:val="20"/>
+        </w:rPr>
+        <w:t>5</w:t>
+      </w:r>
+      <w:r>
+        <w:rPr>
+          <w:sz w:val="20"/>
+          <w:szCs w:val="20"/>
+        </w:rPr>
+        <w:t xml:space="preserve"> personas de las cuales tenemos datos de su estado de </w:t>
+      </w:r>
+      <w:r>
+        <w:rPr>
+          <w:sz w:val="20"/>
+          <w:szCs w:val="20"/>
+        </w:rPr>
+        <w:t xml:space="preserve">SALUD </w:t>
+      </w:r>
+      <w:r>
+        <w:rPr>
+          <w:sz w:val="20"/>
+          <w:szCs w:val="20"/>
+        </w:rPr>
+        <w:t xml:space="preserve"> </w:t>
+      </w:r>
+      <w:r>
+        <w:rPr>
+          <w:sz w:val="20"/>
+          <w:szCs w:val="20"/>
+        </w:rPr>
+        <w:t xml:space="preserve">de </w:t>
+      </w:r>
+      <w:r>
+        <w:rPr>
+          <w:sz w:val="20"/>
+          <w:szCs w:val="20"/>
+        </w:rPr>
+        <w:t xml:space="preserve"> 3</w:t>
+      </w:r>
+      <w:r>
+        <w:rPr>
+          <w:sz w:val="20"/>
+          <w:szCs w:val="20"/>
+        </w:rPr>
+        <w:t>.</w:t>
+      </w:r>
+      <w:r>
+        <w:rPr>
+          <w:sz w:val="20"/>
+          <w:szCs w:val="20"/>
+        </w:rPr>
+        <w:t>7</w:t>
+      </w:r>
+      <w:r>
+        <w:rPr>
+          <w:sz w:val="20"/>
+          <w:szCs w:val="20"/>
+        </w:rPr>
+        <w:t>95</w:t>
+      </w:r>
+      <w:r>
+        <w:rPr>
+          <w:sz w:val="20"/>
+          <w:szCs w:val="20"/>
+        </w:rPr>
+        <w:t xml:space="preserve">, se </w:t>
+      </w:r>
+      <w:r>
+        <w:rPr>
+          <w:sz w:val="20"/>
+          <w:szCs w:val="20"/>
+        </w:rPr>
+        <w:t>desea realizar un a</w:t>
+      </w:r>
+      <w:r>
+        <w:rPr>
+          <w:sz w:val="20"/>
+          <w:szCs w:val="20"/>
+        </w:rPr>
+        <w:t xml:space="preserve">nálisis exploratorio de datos </w:t>
+      </w:r>
+      <w:r>
+        <w:rPr>
+          <w:sz w:val="20"/>
+          <w:szCs w:val="20"/>
+        </w:rPr>
+        <w:t xml:space="preserve">basándonos en </w:t>
+      </w:r>
+      <w:r>
+        <w:rPr>
+          <w:sz w:val="20"/>
+          <w:szCs w:val="20"/>
+        </w:rPr>
+        <w:t xml:space="preserve">un </w:t>
+      </w:r>
+      <w:r>
+        <w:rPr>
+          <w:sz w:val="20"/>
+          <w:szCs w:val="20"/>
+        </w:rPr>
+        <w:t xml:space="preserve"> proceso de investigación en el que </w:t>
+      </w:r>
+      <w:r>
+        <w:rPr>
+          <w:sz w:val="20"/>
+          <w:szCs w:val="20"/>
+        </w:rPr>
+        <w:t xml:space="preserve">se usara </w:t>
+      </w:r>
+      <w:r>
+        <w:rPr>
+          <w:sz w:val="20"/>
+          <w:szCs w:val="20"/>
+        </w:rPr>
+        <w:t xml:space="preserve"> estadística de resumen y herramientas gráficas para llegar a conocer </w:t>
+      </w:r>
+      <w:r>
+        <w:rPr>
+          <w:sz w:val="20"/>
+          <w:szCs w:val="20"/>
+        </w:rPr>
+        <w:t xml:space="preserve">los datos </w:t>
+      </w:r>
+      <w:r>
+        <w:rPr>
+          <w:sz w:val="20"/>
+          <w:szCs w:val="20"/>
+        </w:rPr>
+        <w:t xml:space="preserve"> y comprender lo que </w:t>
+      </w:r>
+      <w:proofErr w:type="spellStart"/>
+      <w:r>
+        <w:rPr>
+          <w:sz w:val="20"/>
+          <w:szCs w:val="20"/>
+        </w:rPr>
+        <w:t>esta</w:t>
+      </w:r>
+      <w:proofErr w:type="spellEnd"/>
+      <w:r>
+        <w:rPr>
+          <w:sz w:val="20"/>
+          <w:szCs w:val="20"/>
+        </w:rPr>
+        <w:t xml:space="preserve"> sucediendo en la población que fue seleccionada de manera aleatoria en un país .</w:t>
+      </w:r>
     </w:p>
     <w:p>
       <w:pPr>
@@ -136,7 +367,7 @@
           <w:sz w:val="20"/>
           <w:szCs w:val="20"/>
         </w:rPr>
-        <w:t>Introducción</w:t>
+        <w:t>Justificación</w:t>
       </w:r>
     </w:p>
     <w:p>
@@ -152,7 +383,77 @@
           <w:sz w:val="20"/>
           <w:szCs w:val="20"/>
         </w:rPr>
-        <w:t xml:space="preserve">Con base a la información generada por tres grupos de edad </w:t>
+        <w:t xml:space="preserve">Para el desarrollo del análisis exploratorio de </w:t>
+      </w:r>
+      <w:r>
+        <w:rPr>
+          <w:sz w:val="20"/>
+          <w:szCs w:val="20"/>
+        </w:rPr>
+        <w:t>información</w:t>
+      </w:r>
+      <w:r>
+        <w:rPr>
+          <w:sz w:val="20"/>
+          <w:szCs w:val="20"/>
+        </w:rPr>
+        <w:t xml:space="preserve">, </w:t>
+      </w:r>
+      <w:r>
+        <w:rPr>
+          <w:sz w:val="20"/>
+          <w:szCs w:val="20"/>
+        </w:rPr>
+        <w:t>tomaremos</w:t>
+      </w:r>
+      <w:r>
+        <w:rPr>
+          <w:sz w:val="20"/>
+          <w:szCs w:val="20"/>
+        </w:rPr>
+        <w:t xml:space="preserve"> el grupo de personas de 15 o más </w:t>
+      </w:r>
+      <w:r>
+        <w:rPr>
+          <w:sz w:val="20"/>
+          <w:szCs w:val="20"/>
+        </w:rPr>
+        <w:t>años,</w:t>
+      </w:r>
+      <w:r>
+        <w:rPr>
+          <w:sz w:val="20"/>
+          <w:szCs w:val="20"/>
+        </w:rPr>
+        <w:t xml:space="preserve"> en personas ENCUESTADAS son 2.3</w:t>
+      </w:r>
+      <w:r>
+        <w:rPr>
+          <w:sz w:val="20"/>
+          <w:szCs w:val="20"/>
+        </w:rPr>
+        <w:t>39</w:t>
+      </w:r>
+      <w:r>
+        <w:rPr>
+          <w:sz w:val="20"/>
+          <w:szCs w:val="20"/>
+        </w:rPr>
+        <w:t xml:space="preserve"> personas que equivale al 61,1</w:t>
+      </w:r>
+      <w:r>
+        <w:rPr>
+          <w:sz w:val="20"/>
+          <w:szCs w:val="20"/>
+        </w:rPr>
+        <w:t>5</w:t>
+      </w:r>
+      <w:r>
+        <w:rPr>
+          <w:sz w:val="20"/>
+          <w:szCs w:val="20"/>
+        </w:rPr>
+        <w:t xml:space="preserve">% del total </w:t>
       </w:r>
       <w:r>
         <w:rPr>
@@ -166,6 +467,41 @@
           <w:sz w:val="20"/>
           <w:szCs w:val="20"/>
         </w:rPr>
+        <w:t xml:space="preserve">encuestados </w:t>
+      </w:r>
+      <w:r>
+        <w:rPr>
+          <w:sz w:val="20"/>
+          <w:szCs w:val="20"/>
+        </w:rPr>
+        <w:t xml:space="preserve">de </w:t>
+      </w:r>
+      <w:r>
+        <w:rPr>
+          <w:sz w:val="20"/>
+          <w:szCs w:val="20"/>
+        </w:rPr>
+        <w:t>los</w:t>
+      </w:r>
+      <w:r>
+        <w:rPr>
+          <w:sz w:val="20"/>
+          <w:szCs w:val="20"/>
+        </w:rPr>
+        <w:t xml:space="preserve"> tres grupos y en SALUD son 2.32</w:t>
+      </w:r>
+      <w:r>
+        <w:rPr>
+          <w:sz w:val="20"/>
+          <w:szCs w:val="20"/>
+        </w:rPr>
+        <w:t>6</w:t>
+      </w:r>
+      <w:r>
+        <w:rPr>
+          <w:sz w:val="20"/>
+          <w:szCs w:val="20"/>
+        </w:rPr>
         <w:t xml:space="preserve"> </w:t>
       </w:r>
       <w:r>
@@ -173,265 +509,6 @@
           <w:sz w:val="20"/>
           <w:szCs w:val="20"/>
         </w:rPr>
-        <w:t xml:space="preserve">(0 a 4 años, 5 a 14 años y 15 o más) , donde fueron </w:t>
-      </w:r>
-      <w:r>
-        <w:rPr>
-          <w:sz w:val="20"/>
-          <w:szCs w:val="20"/>
-        </w:rPr>
-        <w:t xml:space="preserve">ENCUESTADOS en </w:t>
-      </w:r>
-      <w:r>
-        <w:rPr>
-          <w:sz w:val="20"/>
-          <w:szCs w:val="20"/>
-        </w:rPr>
-        <w:t xml:space="preserve"> total 3</w:t>
-      </w:r>
-      <w:r>
-        <w:rPr>
-          <w:sz w:val="20"/>
-          <w:szCs w:val="20"/>
-        </w:rPr>
-        <w:t>.</w:t>
-      </w:r>
-      <w:r>
-        <w:rPr>
-          <w:sz w:val="20"/>
-          <w:szCs w:val="20"/>
-        </w:rPr>
-        <w:t xml:space="preserve">828 personas de las cuales tenemos datos de su estado de </w:t>
-      </w:r>
-      <w:r>
-        <w:rPr>
-          <w:sz w:val="20"/>
-          <w:szCs w:val="20"/>
-        </w:rPr>
-        <w:t xml:space="preserve">SALUD </w:t>
-      </w:r>
-      <w:r>
-        <w:rPr>
-          <w:sz w:val="20"/>
-          <w:szCs w:val="20"/>
-        </w:rPr>
-        <w:t xml:space="preserve"> </w:t>
-      </w:r>
-      <w:r>
-        <w:rPr>
-          <w:sz w:val="20"/>
-          <w:szCs w:val="20"/>
-        </w:rPr>
-        <w:t xml:space="preserve">de </w:t>
-      </w:r>
-      <w:r>
-        <w:rPr>
-          <w:sz w:val="20"/>
-          <w:szCs w:val="20"/>
-        </w:rPr>
-        <w:t xml:space="preserve"> 3</w:t>
-      </w:r>
-      <w:r>
-        <w:rPr>
-          <w:sz w:val="20"/>
-          <w:szCs w:val="20"/>
-        </w:rPr>
-        <w:t>.</w:t>
-      </w:r>
-      <w:r>
-        <w:rPr>
-          <w:sz w:val="20"/>
-          <w:szCs w:val="20"/>
-        </w:rPr>
-        <w:t xml:space="preserve">728, se </w:t>
-      </w:r>
-      <w:r>
-        <w:rPr>
-          <w:sz w:val="20"/>
-          <w:szCs w:val="20"/>
-        </w:rPr>
-        <w:t>desea realizar un a</w:t>
-      </w:r>
-      <w:r>
-        <w:rPr>
-          <w:sz w:val="20"/>
-          <w:szCs w:val="20"/>
-        </w:rPr>
-        <w:t xml:space="preserve">nálisis exploratorio de datos </w:t>
-      </w:r>
-      <w:r>
-        <w:rPr>
-          <w:sz w:val="20"/>
-          <w:szCs w:val="20"/>
-        </w:rPr>
-        <w:t xml:space="preserve">basándonos en </w:t>
-      </w:r>
-      <w:r>
-        <w:rPr>
-          <w:sz w:val="20"/>
-          <w:szCs w:val="20"/>
-        </w:rPr>
-        <w:t xml:space="preserve">un </w:t>
-      </w:r>
-      <w:r>
-        <w:rPr>
-          <w:sz w:val="20"/>
-          <w:szCs w:val="20"/>
-        </w:rPr>
-        <w:t xml:space="preserve"> proceso de investigación en el que </w:t>
-      </w:r>
-      <w:r>
-        <w:rPr>
-          <w:sz w:val="20"/>
-          <w:szCs w:val="20"/>
-        </w:rPr>
-        <w:t xml:space="preserve">se usara </w:t>
-      </w:r>
-      <w:r>
-        <w:rPr>
-          <w:sz w:val="20"/>
-          <w:szCs w:val="20"/>
-        </w:rPr>
-        <w:t xml:space="preserve"> estadística de resumen y herramientas gráficas para llegar a conocer </w:t>
-      </w:r>
-      <w:r>
-        <w:rPr>
-          <w:sz w:val="20"/>
-          <w:szCs w:val="20"/>
-        </w:rPr>
-        <w:t xml:space="preserve">los datos </w:t>
-      </w:r>
-      <w:r>
-        <w:rPr>
-          <w:sz w:val="20"/>
-          <w:szCs w:val="20"/>
-        </w:rPr>
-        <w:t xml:space="preserve"> y comprender lo que </w:t>
-      </w:r>
-      <w:r>
-        <w:rPr>
-          <w:sz w:val="20"/>
-          <w:szCs w:val="20"/>
-        </w:rPr>
-        <w:t>esta sucediendo en la población que fue seleccionada de manera aleatoria en un país .</w:t>
-      </w:r>
-    </w:p>
-    <w:p>
-      <w:pPr>
-        <w:rPr>
-          <w:b/>
-          <w:bCs/>
-          <w:sz w:val="20"/>
-          <w:szCs w:val="20"/>
-        </w:rPr>
-      </w:pPr>
-      <w:r>
-        <w:rPr>
-          <w:b/>
-          <w:bCs/>
-          <w:sz w:val="20"/>
-          <w:szCs w:val="20"/>
-        </w:rPr>
-        <w:t>Justificación</w:t>
-      </w:r>
-    </w:p>
-    <w:p>
-      <w:pPr>
-        <w:jc w:val="both"/>
-        <w:rPr>
-          <w:sz w:val="20"/>
-          <w:szCs w:val="20"/>
-        </w:rPr>
-      </w:pPr>
-      <w:r>
-        <w:rPr>
-          <w:sz w:val="20"/>
-          <w:szCs w:val="20"/>
-        </w:rPr>
-        <w:t xml:space="preserve">Para el desarrollo del análisis exploratorio de </w:t>
-      </w:r>
-      <w:r>
-        <w:rPr>
-          <w:sz w:val="20"/>
-          <w:szCs w:val="20"/>
-        </w:rPr>
-        <w:t>información</w:t>
-      </w:r>
-      <w:r>
-        <w:rPr>
-          <w:sz w:val="20"/>
-          <w:szCs w:val="20"/>
-        </w:rPr>
-        <w:t xml:space="preserve">, </w:t>
-      </w:r>
-      <w:r>
-        <w:rPr>
-          <w:sz w:val="20"/>
-          <w:szCs w:val="20"/>
-        </w:rPr>
-        <w:t>tomaremos</w:t>
-      </w:r>
-      <w:r>
-        <w:rPr>
-          <w:sz w:val="20"/>
-          <w:szCs w:val="20"/>
-        </w:rPr>
-        <w:t xml:space="preserve"> el grupo de personas de 15 o más </w:t>
-      </w:r>
-      <w:r>
-        <w:rPr>
-          <w:sz w:val="20"/>
-          <w:szCs w:val="20"/>
-        </w:rPr>
-        <w:t>años,</w:t>
-      </w:r>
-      <w:r>
-        <w:rPr>
-          <w:sz w:val="20"/>
-          <w:szCs w:val="20"/>
-        </w:rPr>
-        <w:t xml:space="preserve"> en personas ENCUESTADAS son 2.340 personas que equivale al 61,1% del total </w:t>
-      </w:r>
-      <w:r>
-        <w:rPr>
-          <w:sz w:val="20"/>
-          <w:szCs w:val="20"/>
-        </w:rPr>
-        <w:t xml:space="preserve">de </w:t>
-      </w:r>
-      <w:r>
-        <w:rPr>
-          <w:sz w:val="20"/>
-          <w:szCs w:val="20"/>
-        </w:rPr>
-        <w:t xml:space="preserve">encuestados </w:t>
-      </w:r>
-      <w:r>
-        <w:rPr>
-          <w:sz w:val="20"/>
-          <w:szCs w:val="20"/>
-        </w:rPr>
-        <w:t xml:space="preserve">de </w:t>
-      </w:r>
-      <w:r>
-        <w:rPr>
-          <w:sz w:val="20"/>
-          <w:szCs w:val="20"/>
-        </w:rPr>
-        <w:t>los</w:t>
-      </w:r>
-      <w:r>
-        <w:rPr>
-          <w:sz w:val="20"/>
-          <w:szCs w:val="20"/>
-        </w:rPr>
-        <w:t xml:space="preserve"> tres grupos y en SALUD son 2.327 </w:t>
-      </w:r>
-      <w:r>
-        <w:rPr>
-          <w:sz w:val="20"/>
-          <w:szCs w:val="20"/>
-        </w:rPr>
         <w:t xml:space="preserve">personas que equivale al </w:t>
       </w:r>
       <w:r>
@@ -439,7 +516,21 @@
           <w:sz w:val="20"/>
           <w:szCs w:val="20"/>
         </w:rPr>
-        <w:t xml:space="preserve">61,3 % del total de personas que reportaron su estado de </w:t>
+        <w:t>61,</w:t>
+      </w:r>
+      <w:r>
+        <w:rPr>
+          <w:sz w:val="20"/>
+          <w:szCs w:val="20"/>
+        </w:rPr>
+        <w:t>29</w:t>
+      </w:r>
+      <w:r>
+        <w:rPr>
+          <w:sz w:val="20"/>
+          <w:szCs w:val="20"/>
+        </w:rPr>
+        <w:t xml:space="preserve"> % del total de personas que reportaron su estado de </w:t>
       </w:r>
       <w:r>
         <w:rPr>
@@ -469,6 +560,7 @@
         </w:rPr>
         <w:t xml:space="preserve">técnicas vistas en clase resolveremos los siguientes </w:t>
       </w:r>
+      <w:proofErr w:type="spellStart"/>
       <w:r>
         <w:rPr>
           <w:sz w:val="20"/>
@@ -476,6 +568,7 @@
         </w:rPr>
         <w:t>items</w:t>
       </w:r>
+      <w:proofErr w:type="spellEnd"/>
       <w:r>
         <w:rPr>
           <w:sz w:val="20"/>
@@ -491,6 +584,7 @@
           <w:ilvl w:val="0"/>
           <w:numId w:val="4"/>
         </w:numPr>
+        <w:jc w:val="both"/>
         <w:rPr>
           <w:sz w:val="20"/>
           <w:szCs w:val="20"/>
@@ -525,6 +619,7 @@
           <w:ilvl w:val="0"/>
           <w:numId w:val="4"/>
         </w:numPr>
+        <w:jc w:val="both"/>
         <w:rPr>
           <w:sz w:val="20"/>
           <w:szCs w:val="20"/>
@@ -545,154 +640,18 @@
           <w:ilvl w:val="0"/>
           <w:numId w:val="4"/>
         </w:numPr>
-        <w:rPr>
-          <w:sz w:val="20"/>
-          <w:szCs w:val="20"/>
-        </w:rPr>
-      </w:pPr>
-      <w:r>
-        <w:rPr>
-          <w:sz w:val="20"/>
-          <w:szCs w:val="20"/>
-        </w:rPr>
-        <w:t xml:space="preserve">Si </w:t>
-      </w:r>
-      <w:r>
-        <w:rPr>
-          <w:sz w:val="20"/>
-          <w:szCs w:val="20"/>
-        </w:rPr>
-        <w:t xml:space="preserve">tenemos dentro de la </w:t>
-      </w:r>
-      <w:r>
-        <w:rPr>
-          <w:sz w:val="20"/>
-          <w:szCs w:val="20"/>
-        </w:rPr>
-        <w:t>información datos atípicos</w:t>
-      </w:r>
-      <w:r>
-        <w:rPr>
-          <w:sz w:val="20"/>
-          <w:szCs w:val="20"/>
-        </w:rPr>
-        <w:t xml:space="preserve"> o puntos inusuales</w:t>
-      </w:r>
-      <w:r>
-        <w:rPr>
-          <w:sz w:val="20"/>
-          <w:szCs w:val="20"/>
-        </w:rPr>
-        <w:t xml:space="preserve"> </w:t>
-      </w:r>
-      <w:r>
-        <w:rPr>
-          <w:sz w:val="20"/>
-          <w:szCs w:val="20"/>
-        </w:rPr>
-        <w:t>que puede</w:t>
-      </w:r>
-      <w:r>
-        <w:rPr>
-          <w:sz w:val="20"/>
-          <w:szCs w:val="20"/>
-        </w:rPr>
-        <w:t xml:space="preserve"> indicar problemas de calidad de los </w:t>
-      </w:r>
-      <w:r>
-        <w:rPr>
-          <w:sz w:val="20"/>
-          <w:szCs w:val="20"/>
-        </w:rPr>
-        <w:t>datos.</w:t>
-      </w:r>
-      <w:r>
-        <w:rPr>
-          <w:sz w:val="20"/>
-          <w:szCs w:val="20"/>
-        </w:rPr>
-        <w:t xml:space="preserve"> </w:t>
-      </w:r>
-    </w:p>
-    <w:p>
-      <w:pPr>
-        <w:pStyle w:val="Prrafodelista"/>
-        <w:numPr>
-          <w:ilvl w:val="0"/>
-          <w:numId w:val="6"/>
-        </w:numPr>
-        <w:rPr>
-          <w:sz w:val="20"/>
-          <w:szCs w:val="20"/>
-        </w:rPr>
-      </w:pPr>
-      <w:r>
-        <w:rPr>
-          <w:sz w:val="20"/>
-          <w:szCs w:val="20"/>
-        </w:rPr>
-        <w:t xml:space="preserve">Hombres con embarazo </w:t>
-      </w:r>
-    </w:p>
-    <w:p>
-      <w:pPr>
-        <w:pStyle w:val="Prrafodelista"/>
-        <w:numPr>
-          <w:ilvl w:val="0"/>
-          <w:numId w:val="6"/>
-        </w:numPr>
-        <w:rPr>
-          <w:sz w:val="20"/>
-          <w:szCs w:val="20"/>
-        </w:rPr>
-      </w:pPr>
-      <w:r>
-        <w:rPr>
-          <w:sz w:val="20"/>
-          <w:szCs w:val="20"/>
-        </w:rPr>
-        <w:t>Los datos Nulos</w:t>
-      </w:r>
-      <w:r>
-        <w:rPr>
-          <w:sz w:val="20"/>
-          <w:szCs w:val="20"/>
-        </w:rPr>
-        <w:t xml:space="preserve"> que</w:t>
-      </w:r>
-      <w:r>
-        <w:rPr>
-          <w:sz w:val="20"/>
-          <w:szCs w:val="20"/>
-        </w:rPr>
-        <w:t xml:space="preserve"> </w:t>
-      </w:r>
-      <w:r>
-        <w:rPr>
-          <w:sz w:val="20"/>
-          <w:szCs w:val="20"/>
-        </w:rPr>
-        <w:t xml:space="preserve">tenemos por variable </w:t>
-      </w:r>
-    </w:p>
-    <w:p>
-      <w:pPr>
-        <w:pStyle w:val="Prrafodelista"/>
-        <w:numPr>
-          <w:ilvl w:val="0"/>
-          <w:numId w:val="6"/>
-        </w:numPr>
-        <w:rPr>
-          <w:sz w:val="20"/>
-          <w:szCs w:val="20"/>
-        </w:rPr>
-      </w:pPr>
-      <w:r>
-        <w:rPr>
-          <w:sz w:val="20"/>
-          <w:szCs w:val="20"/>
-        </w:rPr>
-        <w:t xml:space="preserve">Datos no están dentro del rango y categorización de la variable </w:t>
+        <w:jc w:val="both"/>
+        <w:rPr>
+          <w:sz w:val="20"/>
+          <w:szCs w:val="20"/>
+        </w:rPr>
+      </w:pPr>
+      <w:r>
+        <w:rPr>
+          <w:sz w:val="20"/>
+          <w:szCs w:val="20"/>
+        </w:rPr>
+        <w:t>Calidad de la información.</w:t>
       </w:r>
     </w:p>
     <w:p>
@@ -702,24 +661,32 @@
           <w:ilvl w:val="0"/>
           <w:numId w:val="4"/>
         </w:numPr>
-        <w:rPr>
-          <w:sz w:val="20"/>
-          <w:szCs w:val="20"/>
-        </w:rPr>
-      </w:pPr>
-      <w:r>
-        <w:rPr>
-          <w:sz w:val="20"/>
-          <w:szCs w:val="20"/>
-        </w:rPr>
-        <w:t xml:space="preserve">Calculo </w:t>
-      </w:r>
-      <w:r>
-        <w:rPr>
-          <w:sz w:val="20"/>
-          <w:szCs w:val="20"/>
-        </w:rPr>
-        <w:t>e interpretación de 10 indicadores.</w:t>
+        <w:jc w:val="both"/>
+        <w:rPr>
+          <w:sz w:val="20"/>
+          <w:szCs w:val="20"/>
+        </w:rPr>
+      </w:pPr>
+      <w:r>
+        <w:rPr>
+          <w:sz w:val="20"/>
+          <w:szCs w:val="20"/>
+        </w:rPr>
+        <w:t>Cálculo</w:t>
+      </w:r>
+      <w:r>
+        <w:rPr>
+          <w:sz w:val="20"/>
+          <w:szCs w:val="20"/>
+        </w:rPr>
+        <w:t xml:space="preserve"> </w:t>
+      </w:r>
+      <w:r>
+        <w:rPr>
+          <w:sz w:val="20"/>
+          <w:szCs w:val="20"/>
+        </w:rPr>
+        <w:t>de 10 indicadores.</w:t>
       </w:r>
     </w:p>
     <w:p>
@@ -743,6 +710,292 @@
     </w:p>
     <w:p>
       <w:pPr>
+        <w:pStyle w:val="Prrafodelista"/>
+        <w:numPr>
+          <w:ilvl w:val="0"/>
+          <w:numId w:val="9"/>
+        </w:numPr>
+        <w:rPr>
+          <w:sz w:val="20"/>
+          <w:szCs w:val="20"/>
+        </w:rPr>
+      </w:pPr>
+      <w:r>
+        <w:rPr>
+          <w:sz w:val="20"/>
+          <w:szCs w:val="20"/>
+        </w:rPr>
+        <w:t xml:space="preserve">Análisis descriptivo de las variables de la base de ENCUESTA y SALUD de 15 o más años. </w:t>
+      </w:r>
+    </w:p>
+    <w:p>
+      <w:pPr>
+        <w:rPr>
+          <w:sz w:val="20"/>
+          <w:szCs w:val="20"/>
+        </w:rPr>
+      </w:pPr>
+      <w:r>
+        <w:rPr>
+          <w:noProof/>
+        </w:rPr>
+        <w:drawing>
+          <wp:inline distT="0" distB="0" distL="0" distR="0" wp14:anchorId="29331B01" wp14:editId="1854F6C2">
+            <wp:extent cx="5612130" cy="2776855"/>
+            <wp:effectExtent l="0" t="0" r="7620" b="4445"/>
+            <wp:docPr id="1" name="Imagen 1" descr="Gráfico&#10;&#10;Descripción generada automáticamente"/>
+            <wp:cNvGraphicFramePr>
+              <a:graphicFrameLocks xmlns:a="http://schemas.openxmlformats.org/drawingml/2006/main" noChangeAspect="1"/>
+            </wp:cNvGraphicFramePr>
+            <a:graphic xmlns:a="http://schemas.openxmlformats.org/drawingml/2006/main">
+              <a:graphicData uri="http://schemas.openxmlformats.org/drawingml/2006/picture">
+                <pic:pic xmlns:pic="http://schemas.openxmlformats.org/drawingml/2006/picture">
+                  <pic:nvPicPr>
+                    <pic:cNvPr id="1" name="Imagen 1" descr="Gráfico&#10;&#10;Descripción generada automáticamente"/>
+                    <pic:cNvPicPr>
+                      <a:picLocks noChangeAspect="1" noChangeArrowheads="1"/>
+                    </pic:cNvPicPr>
+                  </pic:nvPicPr>
+                  <pic:blipFill>
+                    <a:blip r:embed="rId5">
+                      <a:extLst>
+                        <a:ext uri="{28A0092B-C50C-407E-A947-70E740481C1C}">
+                          <a14:useLocalDpi xmlns:a14="http://schemas.microsoft.com/office/drawing/2010/main" val="0"/>
+                        </a:ext>
+                      </a:extLst>
+                    </a:blip>
+                    <a:srcRect/>
+                    <a:stretch>
+                      <a:fillRect/>
+                    </a:stretch>
+                  </pic:blipFill>
+                  <pic:spPr bwMode="auto">
+                    <a:xfrm>
+                      <a:off x="0" y="0"/>
+                      <a:ext cx="5612130" cy="2776855"/>
+                    </a:xfrm>
+                    <a:prstGeom prst="rect">
+                      <a:avLst/>
+                    </a:prstGeom>
+                    <a:noFill/>
+                    <a:ln>
+                      <a:noFill/>
+                    </a:ln>
+                  </pic:spPr>
+                </pic:pic>
+              </a:graphicData>
+            </a:graphic>
+          </wp:inline>
+        </w:drawing>
+      </w:r>
+    </w:p>
+    <w:p>
+      <w:pPr>
+        <w:rPr>
+          <w:sz w:val="20"/>
+          <w:szCs w:val="20"/>
+        </w:rPr>
+      </w:pPr>
+      <w:r>
+        <w:rPr>
+          <w:noProof/>
+        </w:rPr>
+        <w:lastRenderedPageBreak/>
+        <w:drawing>
+          <wp:inline distT="0" distB="0" distL="0" distR="0" wp14:anchorId="1F00CC66" wp14:editId="538E5C98">
+            <wp:extent cx="5612130" cy="2776855"/>
+            <wp:effectExtent l="0" t="0" r="7620" b="4445"/>
+            <wp:docPr id="2" name="Imagen 2" descr="Gráfico, Gráfico de cajas y bigotes&#10;&#10;Descripción generada automáticamente"/>
+            <wp:cNvGraphicFramePr>
+              <a:graphicFrameLocks xmlns:a="http://schemas.openxmlformats.org/drawingml/2006/main" noChangeAspect="1"/>
+            </wp:cNvGraphicFramePr>
+            <a:graphic xmlns:a="http://schemas.openxmlformats.org/drawingml/2006/main">
+              <a:graphicData uri="http://schemas.openxmlformats.org/drawingml/2006/picture">
+                <pic:pic xmlns:pic="http://schemas.openxmlformats.org/drawingml/2006/picture">
+                  <pic:nvPicPr>
+                    <pic:cNvPr id="2" name="Imagen 2" descr="Gráfico, Gráfico de cajas y bigotes&#10;&#10;Descripción generada automáticamente"/>
+                    <pic:cNvPicPr>
+                      <a:picLocks noChangeAspect="1" noChangeArrowheads="1"/>
+                    </pic:cNvPicPr>
+                  </pic:nvPicPr>
+                  <pic:blipFill>
+                    <a:blip r:embed="rId6">
+                      <a:extLst>
+                        <a:ext uri="{28A0092B-C50C-407E-A947-70E740481C1C}">
+                          <a14:useLocalDpi xmlns:a14="http://schemas.microsoft.com/office/drawing/2010/main" val="0"/>
+                        </a:ext>
+                      </a:extLst>
+                    </a:blip>
+                    <a:srcRect/>
+                    <a:stretch>
+                      <a:fillRect/>
+                    </a:stretch>
+                  </pic:blipFill>
+                  <pic:spPr bwMode="auto">
+                    <a:xfrm>
+                      <a:off x="0" y="0"/>
+                      <a:ext cx="5612130" cy="2776855"/>
+                    </a:xfrm>
+                    <a:prstGeom prst="rect">
+                      <a:avLst/>
+                    </a:prstGeom>
+                    <a:noFill/>
+                    <a:ln>
+                      <a:noFill/>
+                    </a:ln>
+                  </pic:spPr>
+                </pic:pic>
+              </a:graphicData>
+            </a:graphic>
+          </wp:inline>
+        </w:drawing>
+      </w:r>
+    </w:p>
+    <w:p>
+      <w:pPr>
+        <w:jc w:val="center"/>
+        <w:rPr>
+          <w:sz w:val="20"/>
+          <w:szCs w:val="20"/>
+        </w:rPr>
+      </w:pPr>
+      <w:r>
+        <w:rPr>
+          <w:noProof/>
+        </w:rPr>
+        <w:drawing>
+          <wp:inline distT="0" distB="0" distL="0" distR="0" wp14:anchorId="517DC934" wp14:editId="3AE09172">
+            <wp:extent cx="2827020" cy="1398796"/>
+            <wp:effectExtent l="0" t="0" r="0" b="0"/>
+            <wp:docPr id="3" name="Imagen 3" descr="Gráfico, Gráfico de cajas y bigotes&#10;&#10;Descripción generada automáticamente"/>
+            <wp:cNvGraphicFramePr>
+              <a:graphicFrameLocks xmlns:a="http://schemas.openxmlformats.org/drawingml/2006/main" noChangeAspect="1"/>
+            </wp:cNvGraphicFramePr>
+            <a:graphic xmlns:a="http://schemas.openxmlformats.org/drawingml/2006/main">
+              <a:graphicData uri="http://schemas.openxmlformats.org/drawingml/2006/picture">
+                <pic:pic xmlns:pic="http://schemas.openxmlformats.org/drawingml/2006/picture">
+                  <pic:nvPicPr>
+                    <pic:cNvPr id="3" name="Imagen 3" descr="Gráfico, Gráfico de cajas y bigotes&#10;&#10;Descripción generada automáticamente"/>
+                    <pic:cNvPicPr>
+                      <a:picLocks noChangeAspect="1" noChangeArrowheads="1"/>
+                    </pic:cNvPicPr>
+                  </pic:nvPicPr>
+                  <pic:blipFill>
+                    <a:blip r:embed="rId7" cstate="print">
+                      <a:extLst>
+                        <a:ext uri="{28A0092B-C50C-407E-A947-70E740481C1C}">
+                          <a14:useLocalDpi xmlns:a14="http://schemas.microsoft.com/office/drawing/2010/main" val="0"/>
+                        </a:ext>
+                      </a:extLst>
+                    </a:blip>
+                    <a:srcRect/>
+                    <a:stretch>
+                      <a:fillRect/>
+                    </a:stretch>
+                  </pic:blipFill>
+                  <pic:spPr bwMode="auto">
+                    <a:xfrm>
+                      <a:off x="0" y="0"/>
+                      <a:ext cx="2841933" cy="1406175"/>
+                    </a:xfrm>
+                    <a:prstGeom prst="rect">
+                      <a:avLst/>
+                    </a:prstGeom>
+                    <a:noFill/>
+                    <a:ln>
+                      <a:noFill/>
+                    </a:ln>
+                  </pic:spPr>
+                </pic:pic>
+              </a:graphicData>
+            </a:graphic>
+          </wp:inline>
+        </w:drawing>
+      </w:r>
+    </w:p>
+    <w:p>
+      <w:pPr>
+        <w:jc w:val="center"/>
+        <w:rPr>
+          <w:sz w:val="20"/>
+          <w:szCs w:val="20"/>
+        </w:rPr>
+      </w:pPr>
+    </w:p>
+    <w:p>
+      <w:pPr>
+        <w:jc w:val="center"/>
+        <w:rPr>
+          <w:sz w:val="20"/>
+          <w:szCs w:val="20"/>
+        </w:rPr>
+      </w:pPr>
+      <w:r>
+        <w:rPr>
+          <w:noProof/>
+        </w:rPr>
+        <w:drawing>
+          <wp:inline distT="0" distB="0" distL="0" distR="0" wp14:anchorId="658E01E0" wp14:editId="15306C1B">
+            <wp:extent cx="5612130" cy="2837815"/>
+            <wp:effectExtent l="0" t="0" r="7620" b="635"/>
+            <wp:docPr id="4" name="Imagen 4" descr="Interfaz de usuario gráfica, Gráfico, Gráfico de cajas y bigotes&#10;&#10;Descripción generada automáticamente"/>
+            <wp:cNvGraphicFramePr>
+              <a:graphicFrameLocks xmlns:a="http://schemas.openxmlformats.org/drawingml/2006/main" noChangeAspect="1"/>
+            </wp:cNvGraphicFramePr>
+            <a:graphic xmlns:a="http://schemas.openxmlformats.org/drawingml/2006/main">
+              <a:graphicData uri="http://schemas.openxmlformats.org/drawingml/2006/picture">
+                <pic:pic xmlns:pic="http://schemas.openxmlformats.org/drawingml/2006/picture">
+                  <pic:nvPicPr>
+                    <pic:cNvPr id="4" name="Imagen 4" descr="Interfaz de usuario gráfica, Gráfico, Gráfico de cajas y bigotes&#10;&#10;Descripción generada automáticamente"/>
+                    <pic:cNvPicPr>
+                      <a:picLocks noChangeAspect="1" noChangeArrowheads="1"/>
+                    </pic:cNvPicPr>
+                  </pic:nvPicPr>
+                  <pic:blipFill>
+                    <a:blip r:embed="rId8">
+                      <a:extLst>
+                        <a:ext uri="{28A0092B-C50C-407E-A947-70E740481C1C}">
+                          <a14:useLocalDpi xmlns:a14="http://schemas.microsoft.com/office/drawing/2010/main" val="0"/>
+                        </a:ext>
+                      </a:extLst>
+                    </a:blip>
+                    <a:srcRect/>
+                    <a:stretch>
+                      <a:fillRect/>
+                    </a:stretch>
+                  </pic:blipFill>
+                  <pic:spPr bwMode="auto">
+                    <a:xfrm>
+                      <a:off x="0" y="0"/>
+                      <a:ext cx="5612130" cy="2837815"/>
+                    </a:xfrm>
+                    <a:prstGeom prst="rect">
+                      <a:avLst/>
+                    </a:prstGeom>
+                    <a:noFill/>
+                    <a:ln>
+                      <a:noFill/>
+                    </a:ln>
+                  </pic:spPr>
+                </pic:pic>
+              </a:graphicData>
+            </a:graphic>
+          </wp:inline>
+        </w:drawing>
+      </w:r>
+    </w:p>
+    <w:p>
+      <w:pPr>
+        <w:pStyle w:val="Prrafodelista"/>
+        <w:ind w:left="408"/>
+        <w:rPr>
+          <w:sz w:val="20"/>
+          <w:szCs w:val="20"/>
+        </w:rPr>
+      </w:pPr>
+    </w:p>
+    <w:p>
+      <w:pPr>
         <w:rPr>
           <w:b/>
           <w:bCs/>
@@ -750,18 +1003,326 @@
           <w:szCs w:val="20"/>
         </w:rPr>
       </w:pPr>
-      <w:r>
+    </w:p>
+    <w:p>
+      <w:pPr>
+        <w:pStyle w:val="Prrafodelista"/>
+        <w:numPr>
+          <w:ilvl w:val="0"/>
+          <w:numId w:val="9"/>
+        </w:numPr>
+        <w:jc w:val="both"/>
+        <w:rPr>
+          <w:sz w:val="20"/>
+          <w:szCs w:val="20"/>
+        </w:rPr>
+      </w:pPr>
+      <w:r>
+        <w:rPr>
+          <w:sz w:val="20"/>
+          <w:szCs w:val="20"/>
+        </w:rPr>
+        <w:lastRenderedPageBreak/>
+        <w:t>Justificación de las variables seleccionadas para esta investigación</w:t>
+      </w:r>
+    </w:p>
+    <w:p>
+      <w:pPr>
+        <w:jc w:val="both"/>
+        <w:rPr>
+          <w:sz w:val="20"/>
+          <w:szCs w:val="20"/>
+        </w:rPr>
+      </w:pPr>
+      <w:r>
+        <w:rPr>
+          <w:noProof/>
+        </w:rPr>
+        <w:drawing>
+          <wp:inline distT="0" distB="0" distL="0" distR="0" wp14:anchorId="33EBCDD0" wp14:editId="238EFC7B">
+            <wp:extent cx="5394960" cy="2669400"/>
+            <wp:effectExtent l="0" t="0" r="0" b="0"/>
+            <wp:docPr id="5" name="Imagen 5" descr="Gráfico, Diagrama&#10;&#10;Descripción generada automáticamente"/>
+            <wp:cNvGraphicFramePr>
+              <a:graphicFrameLocks xmlns:a="http://schemas.openxmlformats.org/drawingml/2006/main" noChangeAspect="1"/>
+            </wp:cNvGraphicFramePr>
+            <a:graphic xmlns:a="http://schemas.openxmlformats.org/drawingml/2006/main">
+              <a:graphicData uri="http://schemas.openxmlformats.org/drawingml/2006/picture">
+                <pic:pic xmlns:pic="http://schemas.openxmlformats.org/drawingml/2006/picture">
+                  <pic:nvPicPr>
+                    <pic:cNvPr id="5" name="Imagen 5" descr="Gráfico, Diagrama&#10;&#10;Descripción generada automáticamente"/>
+                    <pic:cNvPicPr>
+                      <a:picLocks noChangeAspect="1" noChangeArrowheads="1"/>
+                    </pic:cNvPicPr>
+                  </pic:nvPicPr>
+                  <pic:blipFill>
+                    <a:blip r:embed="rId9">
+                      <a:extLst>
+                        <a:ext uri="{28A0092B-C50C-407E-A947-70E740481C1C}">
+                          <a14:useLocalDpi xmlns:a14="http://schemas.microsoft.com/office/drawing/2010/main" val="0"/>
+                        </a:ext>
+                      </a:extLst>
+                    </a:blip>
+                    <a:srcRect/>
+                    <a:stretch>
+                      <a:fillRect/>
+                    </a:stretch>
+                  </pic:blipFill>
+                  <pic:spPr bwMode="auto">
+                    <a:xfrm>
+                      <a:off x="0" y="0"/>
+                      <a:ext cx="5394960" cy="2669400"/>
+                    </a:xfrm>
+                    <a:prstGeom prst="rect">
+                      <a:avLst/>
+                    </a:prstGeom>
+                    <a:noFill/>
+                    <a:ln>
+                      <a:noFill/>
+                    </a:ln>
+                  </pic:spPr>
+                </pic:pic>
+              </a:graphicData>
+            </a:graphic>
+          </wp:inline>
+        </w:drawing>
+      </w:r>
+    </w:p>
+    <w:p>
+      <w:pPr>
+        <w:jc w:val="center"/>
+        <w:rPr>
+          <w:sz w:val="20"/>
+          <w:szCs w:val="20"/>
+        </w:rPr>
+      </w:pPr>
+      <w:r>
+        <w:rPr>
+          <w:noProof/>
+        </w:rPr>
+        <w:drawing>
+          <wp:inline distT="0" distB="0" distL="0" distR="0" wp14:anchorId="25ABEB0F" wp14:editId="4E8575BC">
+            <wp:extent cx="4945380" cy="2446950"/>
+            <wp:effectExtent l="0" t="0" r="7620" b="0"/>
+            <wp:docPr id="6" name="Imagen 6" descr="Gráfico, Gráfico de cajas y bigotes&#10;&#10;Descripción generada automáticamente"/>
+            <wp:cNvGraphicFramePr>
+              <a:graphicFrameLocks xmlns:a="http://schemas.openxmlformats.org/drawingml/2006/main" noChangeAspect="1"/>
+            </wp:cNvGraphicFramePr>
+            <a:graphic xmlns:a="http://schemas.openxmlformats.org/drawingml/2006/main">
+              <a:graphicData uri="http://schemas.openxmlformats.org/drawingml/2006/picture">
+                <pic:pic xmlns:pic="http://schemas.openxmlformats.org/drawingml/2006/picture">
+                  <pic:nvPicPr>
+                    <pic:cNvPr id="6" name="Imagen 6" descr="Gráfico, Gráfico de cajas y bigotes&#10;&#10;Descripción generada automáticamente"/>
+                    <pic:cNvPicPr>
+                      <a:picLocks noChangeAspect="1" noChangeArrowheads="1"/>
+                    </pic:cNvPicPr>
+                  </pic:nvPicPr>
+                  <pic:blipFill>
+                    <a:blip r:embed="rId10">
+                      <a:extLst>
+                        <a:ext uri="{28A0092B-C50C-407E-A947-70E740481C1C}">
+                          <a14:useLocalDpi xmlns:a14="http://schemas.microsoft.com/office/drawing/2010/main" val="0"/>
+                        </a:ext>
+                      </a:extLst>
+                    </a:blip>
+                    <a:srcRect/>
+                    <a:stretch>
+                      <a:fillRect/>
+                    </a:stretch>
+                  </pic:blipFill>
+                  <pic:spPr bwMode="auto">
+                    <a:xfrm>
+                      <a:off x="0" y="0"/>
+                      <a:ext cx="4949928" cy="2449200"/>
+                    </a:xfrm>
+                    <a:prstGeom prst="rect">
+                      <a:avLst/>
+                    </a:prstGeom>
+                    <a:noFill/>
+                    <a:ln>
+                      <a:noFill/>
+                    </a:ln>
+                  </pic:spPr>
+                </pic:pic>
+              </a:graphicData>
+            </a:graphic>
+          </wp:inline>
+        </w:drawing>
+      </w:r>
+    </w:p>
+    <w:p>
+      <w:pPr>
+        <w:jc w:val="center"/>
+        <w:rPr>
+          <w:sz w:val="20"/>
+          <w:szCs w:val="20"/>
+        </w:rPr>
+      </w:pPr>
+      <w:r>
+        <w:rPr>
+          <w:noProof/>
+        </w:rPr>
+        <w:drawing>
+          <wp:inline distT="0" distB="0" distL="0" distR="0" wp14:anchorId="6E2FE442" wp14:editId="70F37D1C">
+            <wp:extent cx="4770120" cy="2360232"/>
+            <wp:effectExtent l="0" t="0" r="0" b="2540"/>
+            <wp:docPr id="7" name="Imagen 7" descr="Gráfico, Gráfico de cajas y bigotes&#10;&#10;Descripción generada automáticamente"/>
+            <wp:cNvGraphicFramePr>
+              <a:graphicFrameLocks xmlns:a="http://schemas.openxmlformats.org/drawingml/2006/main" noChangeAspect="1"/>
+            </wp:cNvGraphicFramePr>
+            <a:graphic xmlns:a="http://schemas.openxmlformats.org/drawingml/2006/main">
+              <a:graphicData uri="http://schemas.openxmlformats.org/drawingml/2006/picture">
+                <pic:pic xmlns:pic="http://schemas.openxmlformats.org/drawingml/2006/picture">
+                  <pic:nvPicPr>
+                    <pic:cNvPr id="7" name="Imagen 7" descr="Gráfico, Gráfico de cajas y bigotes&#10;&#10;Descripción generada automáticamente"/>
+                    <pic:cNvPicPr>
+                      <a:picLocks noChangeAspect="1" noChangeArrowheads="1"/>
+                    </pic:cNvPicPr>
+                  </pic:nvPicPr>
+                  <pic:blipFill>
+                    <a:blip r:embed="rId11">
+                      <a:extLst>
+                        <a:ext uri="{28A0092B-C50C-407E-A947-70E740481C1C}">
+                          <a14:useLocalDpi xmlns:a14="http://schemas.microsoft.com/office/drawing/2010/main" val="0"/>
+                        </a:ext>
+                      </a:extLst>
+                    </a:blip>
+                    <a:srcRect/>
+                    <a:stretch>
+                      <a:fillRect/>
+                    </a:stretch>
+                  </pic:blipFill>
+                  <pic:spPr bwMode="auto">
+                    <a:xfrm>
+                      <a:off x="0" y="0"/>
+                      <a:ext cx="4777581" cy="2363924"/>
+                    </a:xfrm>
+                    <a:prstGeom prst="rect">
+                      <a:avLst/>
+                    </a:prstGeom>
+                    <a:noFill/>
+                    <a:ln>
+                      <a:noFill/>
+                    </a:ln>
+                  </pic:spPr>
+                </pic:pic>
+              </a:graphicData>
+            </a:graphic>
+          </wp:inline>
+        </w:drawing>
+      </w:r>
+    </w:p>
+    <w:p>
+      <w:pPr>
         <w:rPr>
           <w:b/>
           <w:bCs/>
           <w:sz w:val="20"/>
           <w:szCs w:val="20"/>
         </w:rPr>
-        <w:t>1.</w:t>
-      </w:r>
+      </w:pPr>
     </w:p>
     <w:p>
       <w:pPr>
+        <w:pStyle w:val="Prrafodelista"/>
+        <w:numPr>
+          <w:ilvl w:val="0"/>
+          <w:numId w:val="9"/>
+        </w:numPr>
+        <w:rPr>
+          <w:sz w:val="20"/>
+          <w:szCs w:val="20"/>
+        </w:rPr>
+      </w:pPr>
+      <w:r>
+        <w:rPr>
+          <w:sz w:val="20"/>
+          <w:szCs w:val="20"/>
+        </w:rPr>
+        <w:lastRenderedPageBreak/>
+        <w:t xml:space="preserve">Calidad de la información </w:t>
+      </w:r>
+    </w:p>
+    <w:p>
+      <w:pPr>
+        <w:pStyle w:val="Prrafodelista"/>
+        <w:numPr>
+          <w:ilvl w:val="0"/>
+          <w:numId w:val="11"/>
+        </w:numPr>
+        <w:rPr>
+          <w:sz w:val="20"/>
+          <w:szCs w:val="20"/>
+        </w:rPr>
+      </w:pPr>
+      <w:r>
+        <w:rPr>
+          <w:sz w:val="20"/>
+          <w:szCs w:val="20"/>
+        </w:rPr>
+        <w:t>Se verifica duplicidad de los datos de la</w:t>
+      </w:r>
+      <w:r>
+        <w:rPr>
+          <w:sz w:val="20"/>
+          <w:szCs w:val="20"/>
+        </w:rPr>
+        <w:t xml:space="preserve"> variable Identificador</w:t>
+      </w:r>
+      <w:r>
+        <w:rPr>
+          <w:sz w:val="20"/>
+          <w:szCs w:val="20"/>
+        </w:rPr>
+        <w:t xml:space="preserve"> </w:t>
+      </w:r>
+      <w:proofErr w:type="gramStart"/>
+      <w:r>
+        <w:rPr>
+          <w:sz w:val="20"/>
+          <w:szCs w:val="20"/>
+        </w:rPr>
+        <w:t xml:space="preserve">- </w:t>
+      </w:r>
+      <w:r>
+        <w:rPr>
+          <w:sz w:val="20"/>
+          <w:szCs w:val="20"/>
+        </w:rPr>
+        <w:t xml:space="preserve"> </w:t>
+      </w:r>
+      <w:proofErr w:type="spellStart"/>
+      <w:r>
+        <w:rPr>
+          <w:sz w:val="20"/>
+          <w:szCs w:val="20"/>
+        </w:rPr>
+        <w:t>Idencuesta</w:t>
+      </w:r>
+      <w:proofErr w:type="spellEnd"/>
+      <w:proofErr w:type="gramEnd"/>
+      <w:r>
+        <w:rPr>
+          <w:sz w:val="20"/>
+          <w:szCs w:val="20"/>
+        </w:rPr>
+        <w:t xml:space="preserve"> y no se encuentra </w:t>
+      </w:r>
+      <w:r>
+        <w:rPr>
+          <w:sz w:val="20"/>
+          <w:szCs w:val="20"/>
+        </w:rPr>
+        <w:t>datos duplicados para la base de 15 o mas de ENCUESTA y SALUD.</w:t>
+      </w:r>
+    </w:p>
+    <w:p>
+      <w:pPr>
+        <w:pStyle w:val="Prrafodelista"/>
+        <w:numPr>
+          <w:ilvl w:val="0"/>
+          <w:numId w:val="11"/>
+        </w:numPr>
         <w:rPr>
           <w:b/>
           <w:bCs/>
@@ -776,17 +1337,81 @@
           <w:sz w:val="20"/>
           <w:szCs w:val="20"/>
         </w:rPr>
-        <w:t>2.</w:t>
+        <w:t>Variables con N/A en la base de SALUD</w:t>
       </w:r>
     </w:p>
     <w:p>
       <w:pPr>
+        <w:pStyle w:val="Prrafodelista"/>
+        <w:numPr>
+          <w:ilvl w:val="0"/>
+          <w:numId w:val="12"/>
+        </w:numPr>
+        <w:jc w:val="both"/>
+        <w:rPr>
+          <w:sz w:val="20"/>
+          <w:szCs w:val="20"/>
+        </w:rPr>
+      </w:pPr>
+      <w:r>
         <w:rPr>
           <w:b/>
           <w:bCs/>
           <w:sz w:val="20"/>
           <w:szCs w:val="20"/>
         </w:rPr>
+        <w:t>p20fractura</w:t>
+      </w:r>
+      <w:r>
+        <w:rPr>
+          <w:sz w:val="20"/>
+          <w:szCs w:val="20"/>
+        </w:rPr>
+        <w:t xml:space="preserve"> con 2096 registros N/A que equivale a 90,11% del total de </w:t>
+      </w:r>
+      <w:proofErr w:type="gramStart"/>
+      <w:r>
+        <w:rPr>
+          <w:sz w:val="20"/>
+          <w:szCs w:val="20"/>
+        </w:rPr>
+        <w:t>personas  que</w:t>
+      </w:r>
+      <w:proofErr w:type="gramEnd"/>
+      <w:r>
+        <w:rPr>
+          <w:sz w:val="20"/>
+          <w:szCs w:val="20"/>
+        </w:rPr>
+        <w:t xml:space="preserve"> </w:t>
+      </w:r>
+      <w:r>
+        <w:rPr>
+          <w:sz w:val="20"/>
+          <w:szCs w:val="20"/>
+        </w:rPr>
+        <w:t>respondieron</w:t>
+      </w:r>
+      <w:r>
+        <w:rPr>
+          <w:sz w:val="20"/>
+          <w:szCs w:val="20"/>
+        </w:rPr>
+        <w:t xml:space="preserve"> la encuesta de SALUD de 15 o mas</w:t>
+      </w:r>
+    </w:p>
+    <w:p>
+      <w:pPr>
+        <w:pStyle w:val="Prrafodelista"/>
+        <w:numPr>
+          <w:ilvl w:val="0"/>
+          <w:numId w:val="12"/>
+        </w:numPr>
+        <w:jc w:val="both"/>
+        <w:rPr>
+          <w:sz w:val="20"/>
+          <w:szCs w:val="20"/>
+        </w:rPr>
       </w:pPr>
       <w:r>
         <w:rPr>
@@ -795,11 +1420,37 @@
           <w:sz w:val="20"/>
           <w:szCs w:val="20"/>
         </w:rPr>
-        <w:t>3.</w:t>
+        <w:t>p23embarazo</w:t>
+      </w:r>
+      <w:r>
+        <w:rPr>
+          <w:sz w:val="20"/>
+          <w:szCs w:val="20"/>
+        </w:rPr>
+        <w:t xml:space="preserve"> con 22 registros N/A que equivale a 1,48 % del total de mujeres de 15 o </w:t>
+      </w:r>
+      <w:r>
+        <w:rPr>
+          <w:sz w:val="20"/>
+          <w:szCs w:val="20"/>
+        </w:rPr>
+        <w:t>más</w:t>
+      </w:r>
+      <w:r>
+        <w:rPr>
+          <w:sz w:val="20"/>
+          <w:szCs w:val="20"/>
+        </w:rPr>
+        <w:t xml:space="preserve"> que respondieron la encuesta de SALUD</w:t>
       </w:r>
     </w:p>
     <w:p>
       <w:pPr>
+        <w:pStyle w:val="Prrafodelista"/>
+        <w:numPr>
+          <w:ilvl w:val="0"/>
+          <w:numId w:val="11"/>
+        </w:numPr>
         <w:rPr>
           <w:b/>
           <w:bCs/>
@@ -814,8 +1465,22 @@
           <w:sz w:val="20"/>
           <w:szCs w:val="20"/>
         </w:rPr>
-        <w:t>4.</w:t>
-      </w:r>
+        <w:t>Variables con N/A en la base de ENCUESTA</w:t>
+      </w:r>
+    </w:p>
+    <w:p>
+      <w:pPr>
+        <w:pStyle w:val="Prrafodelista"/>
+        <w:numPr>
+          <w:ilvl w:val="0"/>
+          <w:numId w:val="13"/>
+        </w:numPr>
+        <w:jc w:val="both"/>
+        <w:rPr>
+          <w:sz w:val="20"/>
+          <w:szCs w:val="20"/>
+        </w:rPr>
+      </w:pPr>
       <w:r>
         <w:rPr>
           <w:b/>
@@ -823,17 +1488,45 @@
           <w:sz w:val="20"/>
           <w:szCs w:val="20"/>
         </w:rPr>
-        <w:t xml:space="preserve"> Tomar rangos de </w:t>
-      </w:r>
-      <w:r>
+        <w:t>p31usaamalgama</w:t>
+      </w:r>
+      <w:r>
+        <w:rPr>
+          <w:sz w:val="20"/>
+          <w:szCs w:val="20"/>
+        </w:rPr>
+        <w:t xml:space="preserve"> con 601 registros N/A que equivale a 25,69% del total de encuestados de 15 o </w:t>
+      </w:r>
+      <w:r>
+        <w:rPr>
+          <w:sz w:val="20"/>
+          <w:szCs w:val="20"/>
+        </w:rPr>
+        <w:t>más</w:t>
+      </w:r>
+      <w:r>
+        <w:rPr>
+          <w:sz w:val="20"/>
+          <w:szCs w:val="20"/>
+        </w:rPr>
+        <w:t xml:space="preserve"> años</w:t>
+      </w:r>
+    </w:p>
+    <w:p>
+      <w:pPr>
+        <w:pStyle w:val="Prrafodelista"/>
+        <w:numPr>
+          <w:ilvl w:val="0"/>
+          <w:numId w:val="11"/>
+        </w:numPr>
+        <w:jc w:val="both"/>
         <w:rPr>
           <w:b/>
           <w:bCs/>
           <w:sz w:val="20"/>
           <w:szCs w:val="20"/>
         </w:rPr>
-        <w:t>edad,</w:t>
-      </w:r>
+      </w:pPr>
       <w:r>
         <w:rPr>
           <w:b/>
@@ -841,7 +1534,64 @@
           <w:sz w:val="20"/>
           <w:szCs w:val="20"/>
         </w:rPr>
-        <w:t xml:space="preserve"> sexo </w:t>
+        <w:t>Personas sin responder la encuesta de Salud</w:t>
+      </w:r>
+    </w:p>
+    <w:p>
+      <w:pPr>
+        <w:pStyle w:val="Prrafodelista"/>
+        <w:numPr>
+          <w:ilvl w:val="0"/>
+          <w:numId w:val="15"/>
+        </w:numPr>
+        <w:jc w:val="both"/>
+        <w:rPr>
+          <w:sz w:val="20"/>
+          <w:szCs w:val="20"/>
+        </w:rPr>
+      </w:pPr>
+      <w:r>
+        <w:rPr>
+          <w:sz w:val="20"/>
+          <w:szCs w:val="20"/>
+        </w:rPr>
+        <w:t xml:space="preserve">Al realizar la </w:t>
+      </w:r>
+      <w:r>
+        <w:rPr>
+          <w:sz w:val="20"/>
+          <w:szCs w:val="20"/>
+        </w:rPr>
+        <w:t>unión</w:t>
+      </w:r>
+      <w:r>
+        <w:rPr>
+          <w:sz w:val="20"/>
+          <w:szCs w:val="20"/>
+        </w:rPr>
+        <w:t xml:space="preserve"> de la base de ENCUESTA con la de SALUD por </w:t>
+      </w:r>
+      <w:r>
+        <w:rPr>
+          <w:sz w:val="20"/>
+          <w:szCs w:val="20"/>
+        </w:rPr>
+        <w:t xml:space="preserve">la </w:t>
+      </w:r>
+      <w:proofErr w:type="gramStart"/>
+      <w:r>
+        <w:rPr>
+          <w:sz w:val="20"/>
+          <w:szCs w:val="20"/>
+        </w:rPr>
+        <w:t xml:space="preserve">variable </w:t>
+      </w:r>
+      <w:r>
+        <w:rPr>
+          <w:sz w:val="20"/>
+          <w:szCs w:val="20"/>
+        </w:rPr>
+        <w:t xml:space="preserve"> </w:t>
       </w:r>
       <w:r>
         <w:rPr>
@@ -850,7 +1600,341 @@
           <w:sz w:val="20"/>
           <w:szCs w:val="20"/>
         </w:rPr>
-        <w:t xml:space="preserve">y ver comportamiento de las variables </w:t>
+        <w:t>Identificador</w:t>
+      </w:r>
+      <w:proofErr w:type="gramEnd"/>
+      <w:r>
+        <w:rPr>
+          <w:sz w:val="20"/>
+          <w:szCs w:val="20"/>
+        </w:rPr>
+        <w:t xml:space="preserve"> </w:t>
+      </w:r>
+      <w:r>
+        <w:rPr>
+          <w:sz w:val="20"/>
+          <w:szCs w:val="20"/>
+        </w:rPr>
+        <w:t>,</w:t>
+      </w:r>
+      <w:r>
+        <w:rPr>
+          <w:sz w:val="20"/>
+          <w:szCs w:val="20"/>
+        </w:rPr>
+        <w:t xml:space="preserve">encontramos que 22 </w:t>
+      </w:r>
+      <w:r>
+        <w:rPr>
+          <w:sz w:val="20"/>
+          <w:szCs w:val="20"/>
+        </w:rPr>
+        <w:t>personas</w:t>
+      </w:r>
+      <w:r>
+        <w:rPr>
+          <w:sz w:val="20"/>
+          <w:szCs w:val="20"/>
+        </w:rPr>
+        <w:t xml:space="preserve"> que contestaron la ENCUESTA no se encuentran en la base</w:t>
+      </w:r>
+      <w:r>
+        <w:rPr>
+          <w:sz w:val="20"/>
+          <w:szCs w:val="20"/>
+        </w:rPr>
+        <w:t xml:space="preserve"> </w:t>
+      </w:r>
+      <w:r>
+        <w:rPr>
+          <w:sz w:val="20"/>
+          <w:szCs w:val="20"/>
+        </w:rPr>
+        <w:t xml:space="preserve">de SALUD, esas 22 personas equivalen al 0,98 % de personas de 15 o </w:t>
+      </w:r>
+      <w:r>
+        <w:rPr>
+          <w:sz w:val="20"/>
+          <w:szCs w:val="20"/>
+        </w:rPr>
+        <w:t>más</w:t>
+      </w:r>
+      <w:r>
+        <w:rPr>
+          <w:sz w:val="20"/>
+          <w:szCs w:val="20"/>
+        </w:rPr>
+        <w:t xml:space="preserve"> que se</w:t>
+      </w:r>
+      <w:r>
+        <w:rPr>
+          <w:sz w:val="20"/>
+          <w:szCs w:val="20"/>
+        </w:rPr>
+        <w:t xml:space="preserve"> </w:t>
+      </w:r>
+      <w:r>
+        <w:rPr>
+          <w:sz w:val="20"/>
+          <w:szCs w:val="20"/>
+        </w:rPr>
+        <w:t>encontraban en la base de ENCUESTA.</w:t>
+      </w:r>
+    </w:p>
+    <w:p>
+      <w:pPr>
+        <w:pStyle w:val="Prrafodelista"/>
+        <w:numPr>
+          <w:ilvl w:val="0"/>
+          <w:numId w:val="14"/>
+        </w:numPr>
+        <w:jc w:val="both"/>
+        <w:rPr>
+          <w:sz w:val="20"/>
+          <w:szCs w:val="20"/>
+        </w:rPr>
+      </w:pPr>
+      <w:r>
+        <w:rPr>
+          <w:b/>
+          <w:bCs/>
+          <w:sz w:val="20"/>
+          <w:szCs w:val="20"/>
+        </w:rPr>
+        <w:t>Personas sin responder la ENCUESTA</w:t>
+      </w:r>
+    </w:p>
+    <w:p>
+      <w:pPr>
+        <w:pStyle w:val="Prrafodelista"/>
+        <w:numPr>
+          <w:ilvl w:val="0"/>
+          <w:numId w:val="16"/>
+        </w:numPr>
+        <w:jc w:val="both"/>
+        <w:rPr>
+          <w:sz w:val="20"/>
+          <w:szCs w:val="20"/>
+        </w:rPr>
+      </w:pPr>
+      <w:r>
+        <w:rPr>
+          <w:sz w:val="20"/>
+          <w:szCs w:val="20"/>
+        </w:rPr>
+        <w:t xml:space="preserve">Al realizar la </w:t>
+      </w:r>
+      <w:r>
+        <w:rPr>
+          <w:sz w:val="20"/>
+          <w:szCs w:val="20"/>
+        </w:rPr>
+        <w:t>unión</w:t>
+      </w:r>
+      <w:r>
+        <w:rPr>
+          <w:sz w:val="20"/>
+          <w:szCs w:val="20"/>
+        </w:rPr>
+        <w:t xml:space="preserve"> de la base de SALUD con ENCUESTA por </w:t>
+      </w:r>
+      <w:r>
+        <w:rPr>
+          <w:sz w:val="20"/>
+          <w:szCs w:val="20"/>
+        </w:rPr>
+        <w:t>la variable</w:t>
+      </w:r>
+      <w:r>
+        <w:rPr>
+          <w:b/>
+          <w:bCs/>
+          <w:sz w:val="20"/>
+          <w:szCs w:val="20"/>
+        </w:rPr>
+        <w:t xml:space="preserve"> </w:t>
+      </w:r>
+      <w:r>
+        <w:rPr>
+          <w:b/>
+          <w:bCs/>
+          <w:sz w:val="20"/>
+          <w:szCs w:val="20"/>
+        </w:rPr>
+        <w:t>Identificador</w:t>
+      </w:r>
+      <w:r>
+        <w:rPr>
+          <w:b/>
+          <w:bCs/>
+          <w:sz w:val="20"/>
+          <w:szCs w:val="20"/>
+        </w:rPr>
+        <w:t>,</w:t>
+      </w:r>
+      <w:r>
+        <w:rPr>
+          <w:sz w:val="20"/>
+          <w:szCs w:val="20"/>
+        </w:rPr>
+        <w:t xml:space="preserve"> encontramos que 9 personas que contestaron la de SALUD Y no se encuentran en la base de ENCUESTA, esas 9 personas equivalen al 0,38 % de personas de 15 o </w:t>
+      </w:r>
+      <w:r>
+        <w:rPr>
+          <w:sz w:val="20"/>
+          <w:szCs w:val="20"/>
+        </w:rPr>
+        <w:t>más</w:t>
+      </w:r>
+      <w:r>
+        <w:rPr>
+          <w:sz w:val="20"/>
+          <w:szCs w:val="20"/>
+        </w:rPr>
+        <w:t xml:space="preserve"> que se encontraban en la base de SALUD.</w:t>
+      </w:r>
+    </w:p>
+    <w:p>
+      <w:pPr>
+        <w:pStyle w:val="Prrafodelista"/>
+        <w:numPr>
+          <w:ilvl w:val="0"/>
+          <w:numId w:val="14"/>
+        </w:numPr>
+        <w:jc w:val="both"/>
+        <w:rPr>
+          <w:b/>
+          <w:bCs/>
+          <w:sz w:val="20"/>
+          <w:szCs w:val="20"/>
+        </w:rPr>
+      </w:pPr>
+      <w:r>
+        <w:rPr>
+          <w:b/>
+          <w:bCs/>
+          <w:sz w:val="20"/>
+          <w:szCs w:val="20"/>
+        </w:rPr>
+        <w:t xml:space="preserve">Inconsistencias datos  </w:t>
+      </w:r>
+    </w:p>
+    <w:p>
+      <w:pPr>
+        <w:pStyle w:val="Prrafodelista"/>
+        <w:numPr>
+          <w:ilvl w:val="0"/>
+          <w:numId w:val="17"/>
+        </w:numPr>
+        <w:jc w:val="both"/>
+        <w:rPr>
+          <w:sz w:val="20"/>
+          <w:szCs w:val="20"/>
+        </w:rPr>
+      </w:pPr>
+      <w:r>
+        <w:rPr>
+          <w:sz w:val="20"/>
+          <w:szCs w:val="20"/>
+        </w:rPr>
+        <w:t>P</w:t>
+      </w:r>
+      <w:r>
+        <w:rPr>
+          <w:sz w:val="20"/>
+          <w:szCs w:val="20"/>
+        </w:rPr>
+        <w:t xml:space="preserve">ara la variable </w:t>
+      </w:r>
+      <w:r>
+        <w:rPr>
+          <w:b/>
+          <w:bCs/>
+          <w:sz w:val="20"/>
+          <w:szCs w:val="20"/>
+        </w:rPr>
+        <w:t>p23embarazo</w:t>
+      </w:r>
+      <w:r>
+        <w:rPr>
+          <w:sz w:val="20"/>
+          <w:szCs w:val="20"/>
+        </w:rPr>
+        <w:t xml:space="preserve"> tenemos una </w:t>
+      </w:r>
+      <w:r>
+        <w:rPr>
+          <w:sz w:val="20"/>
+          <w:szCs w:val="20"/>
+        </w:rPr>
+        <w:t>inconsistencia</w:t>
+      </w:r>
+      <w:r>
+        <w:rPr>
+          <w:sz w:val="20"/>
+          <w:szCs w:val="20"/>
+        </w:rPr>
+        <w:t xml:space="preserve"> en la respuesta que dieron los hombres donde aparece 2 hombres que marcaron "1</w:t>
+      </w:r>
+      <w:proofErr w:type="gramStart"/>
+      <w:r>
+        <w:rPr>
+          <w:sz w:val="20"/>
+          <w:szCs w:val="20"/>
+        </w:rPr>
+        <w:t>" ,</w:t>
+      </w:r>
+      <w:proofErr w:type="gramEnd"/>
+      <w:r>
+        <w:rPr>
+          <w:sz w:val="20"/>
+          <w:szCs w:val="20"/>
+        </w:rPr>
+        <w:t xml:space="preserve"> lo cual no  tiene </w:t>
+      </w:r>
+      <w:r>
+        <w:rPr>
+          <w:sz w:val="20"/>
+          <w:szCs w:val="20"/>
+        </w:rPr>
+        <w:t>lógica</w:t>
+      </w:r>
+      <w:r>
+        <w:rPr>
+          <w:sz w:val="20"/>
+          <w:szCs w:val="20"/>
+        </w:rPr>
+        <w:t xml:space="preserve"> que un hombre este embarazado.</w:t>
+      </w:r>
+    </w:p>
+    <w:p>
+      <w:pPr>
+        <w:pStyle w:val="Prrafodelista"/>
+        <w:numPr>
+          <w:ilvl w:val="0"/>
+          <w:numId w:val="9"/>
+        </w:numPr>
+        <w:jc w:val="both"/>
+        <w:rPr>
+          <w:sz w:val="20"/>
+          <w:szCs w:val="20"/>
+        </w:rPr>
+      </w:pPr>
+      <w:r>
+        <w:rPr>
+          <w:sz w:val="20"/>
+          <w:szCs w:val="20"/>
+        </w:rPr>
+        <w:t>Cálculo de 10 indicadores.</w:t>
+      </w:r>
+      <w:r>
+        <w:rPr>
+          <w:b/>
+          <w:bCs/>
+          <w:sz w:val="20"/>
+          <w:szCs w:val="20"/>
+        </w:rPr>
+        <w:t xml:space="preserve"> </w:t>
       </w:r>
     </w:p>
     <w:tbl>
@@ -1025,7 +2109,19 @@
                 <w:szCs w:val="18"/>
                 <w:lang w:eastAsia="es-CO"/>
               </w:rPr>
-              <w:t>El 0</w:t>
+              <w:t xml:space="preserve">El </w:t>
+            </w:r>
+            <w:r>
+              <w:rPr>
+                <w:rFonts w:ascii="Calibri" w:eastAsia="Times New Roman" w:hAnsi="Calibri" w:cs="Calibri"/>
+                <w:b/>
+                <w:bCs/>
+                <w:color w:val="000000"/>
+                <w:sz w:val="18"/>
+                <w:szCs w:val="18"/>
+                <w:lang w:eastAsia="es-CO"/>
+              </w:rPr>
+              <w:t>0</w:t>
             </w:r>
             <w:r>
               <w:rPr>
@@ -1793,7 +2889,6 @@
                 <w:szCs w:val="18"/>
                 <w:lang w:eastAsia="es-CO"/>
               </w:rPr>
-              <w:lastRenderedPageBreak/>
               <w:t>I30</w:t>
             </w:r>
           </w:p>
@@ -2570,98 +3665,6 @@
         </w:tc>
       </w:tr>
     </w:tbl>
-    <w:p>
-      <w:pPr>
-        <w:rPr>
-          <w:b/>
-          <w:bCs/>
-          <w:sz w:val="20"/>
-          <w:szCs w:val="20"/>
-        </w:rPr>
-      </w:pPr>
-    </w:p>
-    <w:p>
-      <w:pPr>
-        <w:rPr>
-          <w:b/>
-          <w:bCs/>
-          <w:sz w:val="20"/>
-          <w:szCs w:val="20"/>
-        </w:rPr>
-      </w:pPr>
-      <w:r>
-        <w:rPr>
-          <w:b/>
-          <w:bCs/>
-          <w:sz w:val="20"/>
-          <w:szCs w:val="20"/>
-        </w:rPr>
-        <w:t>Conclusión</w:t>
-      </w:r>
-    </w:p>
-    <w:p>
-      <w:pPr>
-        <w:rPr>
-          <w:b/>
-          <w:bCs/>
-          <w:sz w:val="20"/>
-          <w:szCs w:val="20"/>
-        </w:rPr>
-      </w:pPr>
-    </w:p>
-    <w:p>
-      <w:pPr>
-        <w:rPr>
-          <w:sz w:val="20"/>
-          <w:szCs w:val="20"/>
-        </w:rPr>
-      </w:pPr>
-    </w:p>
-    <w:p>
-      <w:pPr>
-        <w:rPr>
-          <w:sz w:val="20"/>
-          <w:szCs w:val="20"/>
-        </w:rPr>
-      </w:pPr>
-    </w:p>
-    <w:p>
-      <w:pPr>
-        <w:rPr>
-          <w:sz w:val="20"/>
-          <w:szCs w:val="20"/>
-        </w:rPr>
-      </w:pPr>
-    </w:p>
-    <w:p>
-      <w:pPr>
-        <w:rPr>
-          <w:sz w:val="20"/>
-          <w:szCs w:val="20"/>
-        </w:rPr>
-      </w:pPr>
-    </w:p>
-    <w:p>
-      <w:pPr>
-        <w:rPr>
-          <w:sz w:val="20"/>
-          <w:szCs w:val="20"/>
-        </w:rPr>
-      </w:pPr>
-    </w:p>
-    <w:p/>
-    <w:p/>
-    <w:p/>
-    <w:p/>
-    <w:p/>
-    <w:p/>
-    <w:p/>
-    <w:p/>
-    <w:p/>
-    <w:p/>
-    <w:p/>
-    <w:p/>
-    <w:p/>
     <w:p/>
     <w:p/>
     <w:sectPr>
@@ -2677,6 +3680,119 @@
 <file path=word/numbering.xml><?xml version="1.0" encoding="utf-8"?>
 <w:numbering xmlns:wpc="http://schemas.microsoft.com/office/word/2010/wordprocessingCanvas" xmlns:cx="http://schemas.microsoft.com/office/drawing/2014/chartex" xmlns:cx1="http://schemas.microsoft.com/office/drawing/2015/9/8/chartex" xmlns:cx2="http://schemas.microsoft.com/office/drawing/2015/10/21/chartex" xmlns:cx3="http://schemas.microsoft.com/office/drawing/2016/5/9/chartex" xmlns:cx4="http://schemas.microsoft.com/office/drawing/2016/5/10/chartex" xmlns:cx5="http://schemas.microsoft.com/office/drawing/2016/5/11/chartex" xmlns:cx6="http://schemas.microsoft.com/office/drawing/2016/5/12/chartex" xmlns:cx7="http://schemas.microsoft.com/office/drawing/2016/5/13/chartex" xmlns:cx8="http://schemas.microsoft.com/office/drawing/2016/5/14/chartex" xmlns:mc="http://schemas.openxmlformats.org/markup-compatibility/2006" xmlns:aink="http://schemas.microsoft.com/office/drawing/2016/ink" xmlns:am3d="http://schemas.microsoft.com/office/drawing/2017/model3d" xmlns:o="urn:schemas-microsoft-com:office:office" xmlns:oel="http://schemas.microsoft.com/office/2019/extlst" xmlns:r="http://schemas.openxmlformats.org/officeDocument/2006/relationships" xmlns:m="http://schemas.openxmlformats.org/officeDocument/2006/math" xmlns:v="urn:schemas-microsoft-com:vml" xmlns:wp14="http://schemas.microsoft.com/office/word/2010/wordprocessingDrawing" xmlns:wp="http://schemas.openxmlformats.org/drawingml/2006/wordprocessingDrawing" xmlns:w10="urn:schemas-microsoft-com:office:word" xmlns:w="http://schemas.openxmlformats.org/wordprocessingml/2006/main" xmlns:w14="http://schemas.microsoft.com/office/word/2010/wordml" xmlns:w15="http://schemas.microsoft.com/office/word/2012/wordml" xmlns:w16cex="http://schemas.microsoft.com/office/word/2018/wordml/cex" xmlns:w16cid="http://schemas.microsoft.com/office/word/2016/wordml/cid" xmlns:w16="http://schemas.microsoft.com/office/word/2018/wordml" xmlns:w16sdtdh="http://schemas.microsoft.com/office/word/2020/wordml/sdtdatahash" xmlns:w16se="http://schemas.microsoft.com/office/word/2015/wordml/symex" xmlns:wpg="http://schemas.microsoft.com/office/word/2010/wordprocessingGroup" xmlns:wpi="http://schemas.microsoft.com/office/word/2010/wordprocessingInk" xmlns:wne="http://schemas.microsoft.com/office/word/2006/wordml" xmlns:wps="http://schemas.microsoft.com/office/word/2010/wordprocessingShape" mc:Ignorable="w14 w15 w16se w16cid w16 w16cex w16sdtdh wp14">
   <w:abstractNum w:abstractNumId="0" w15:restartNumberingAfterBreak="0">
+    <w:nsid w:val="14CB6D86"/>
+    <w:multiLevelType w:val="hybridMultilevel"/>
+    <w:tmpl w:val="FBC0A764"/>
+    <w:lvl w:ilvl="0" w:tplc="240A0001">
+      <w:start w:val="1"/>
+      <w:numFmt w:val="bullet"/>
+      <w:lvlText w:val=""/>
+      <w:lvlJc w:val="left"/>
+      <w:pPr>
+        <w:ind w:left="720" w:hanging="360"/>
+      </w:pPr>
+      <w:rPr>
+        <w:rFonts w:ascii="Symbol" w:hAnsi="Symbol" w:hint="default"/>
+      </w:rPr>
+    </w:lvl>
+    <w:lvl w:ilvl="1" w:tplc="240A0003" w:tentative="1">
+      <w:start w:val="1"/>
+      <w:numFmt w:val="bullet"/>
+      <w:lvlText w:val="o"/>
+      <w:lvlJc w:val="left"/>
+      <w:pPr>
+        <w:ind w:left="1440" w:hanging="360"/>
+      </w:pPr>
+      <w:rPr>
+        <w:rFonts w:ascii="Courier New" w:hAnsi="Courier New" w:cs="Courier New" w:hint="default"/>
+      </w:rPr>
+    </w:lvl>
+    <w:lvl w:ilvl="2" w:tplc="240A0005" w:tentative="1">
+      <w:start w:val="1"/>
+      <w:numFmt w:val="bullet"/>
+      <w:lvlText w:val=""/>
+      <w:lvlJc w:val="left"/>
+      <w:pPr>
+        <w:ind w:left="2160" w:hanging="360"/>
+      </w:pPr>
+      <w:rPr>
+        <w:rFonts w:ascii="Wingdings" w:hAnsi="Wingdings" w:hint="default"/>
+      </w:rPr>
+    </w:lvl>
+    <w:lvl w:ilvl="3" w:tplc="240A0001" w:tentative="1">
+      <w:start w:val="1"/>
+      <w:numFmt w:val="bullet"/>
+      <w:lvlText w:val=""/>
+      <w:lvlJc w:val="left"/>
+      <w:pPr>
+        <w:ind w:left="2880" w:hanging="360"/>
+      </w:pPr>
+      <w:rPr>
+        <w:rFonts w:ascii="Symbol" w:hAnsi="Symbol" w:hint="default"/>
+      </w:rPr>
+    </w:lvl>
+    <w:lvl w:ilvl="4" w:tplc="240A0003" w:tentative="1">
+      <w:start w:val="1"/>
+      <w:numFmt w:val="bullet"/>
+      <w:lvlText w:val="o"/>
+      <w:lvlJc w:val="left"/>
+      <w:pPr>
+        <w:ind w:left="3600" w:hanging="360"/>
+      </w:pPr>
+      <w:rPr>
+        <w:rFonts w:ascii="Courier New" w:hAnsi="Courier New" w:cs="Courier New" w:hint="default"/>
+      </w:rPr>
+    </w:lvl>
+    <w:lvl w:ilvl="5" w:tplc="240A0005" w:tentative="1">
+      <w:start w:val="1"/>
+      <w:numFmt w:val="bullet"/>
+      <w:lvlText w:val=""/>
+      <w:lvlJc w:val="left"/>
+      <w:pPr>
+        <w:ind w:left="4320" w:hanging="360"/>
+      </w:pPr>
+      <w:rPr>
+        <w:rFonts w:ascii="Wingdings" w:hAnsi="Wingdings" w:hint="default"/>
+      </w:rPr>
+    </w:lvl>
+    <w:lvl w:ilvl="6" w:tplc="240A0001" w:tentative="1">
+      <w:start w:val="1"/>
+      <w:numFmt w:val="bullet"/>
+      <w:lvlText w:val=""/>
+      <w:lvlJc w:val="left"/>
+      <w:pPr>
+        <w:ind w:left="5040" w:hanging="360"/>
+      </w:pPr>
+      <w:rPr>
+        <w:rFonts w:ascii="Symbol" w:hAnsi="Symbol" w:hint="default"/>
+      </w:rPr>
+    </w:lvl>
+    <w:lvl w:ilvl="7" w:tplc="240A0003" w:tentative="1">
+      <w:start w:val="1"/>
+      <w:numFmt w:val="bullet"/>
+      <w:lvlText w:val="o"/>
+      <w:lvlJc w:val="left"/>
+      <w:pPr>
+        <w:ind w:left="5760" w:hanging="360"/>
+      </w:pPr>
+      <w:rPr>
+        <w:rFonts w:ascii="Courier New" w:hAnsi="Courier New" w:cs="Courier New" w:hint="default"/>
+      </w:rPr>
+    </w:lvl>
+    <w:lvl w:ilvl="8" w:tplc="240A0005" w:tentative="1">
+      <w:start w:val="1"/>
+      <w:numFmt w:val="bullet"/>
+      <w:lvlText w:val=""/>
+      <w:lvlJc w:val="left"/>
+      <w:pPr>
+        <w:ind w:left="6480" w:hanging="360"/>
+      </w:pPr>
+      <w:rPr>
+        <w:rFonts w:ascii="Wingdings" w:hAnsi="Wingdings" w:hint="default"/>
+      </w:rPr>
+    </w:lvl>
+  </w:abstractNum>
+  <w:abstractNum w:abstractNumId="1" w15:restartNumberingAfterBreak="0">
     <w:nsid w:val="1542346E"/>
     <w:multiLevelType w:val="multilevel"/>
     <w:tmpl w:val="5268D22E"/>
@@ -2825,7 +3941,7 @@
       </w:rPr>
     </w:lvl>
   </w:abstractNum>
-  <w:abstractNum w:abstractNumId="1" w15:restartNumberingAfterBreak="0">
+  <w:abstractNum w:abstractNumId="2" w15:restartNumberingAfterBreak="0">
     <w:nsid w:val="155502A4"/>
     <w:multiLevelType w:val="hybridMultilevel"/>
     <w:tmpl w:val="1EA02380"/>
@@ -2911,11 +4027,463 @@
       </w:pPr>
     </w:lvl>
   </w:abstractNum>
-  <w:abstractNum w:abstractNumId="2" w15:restartNumberingAfterBreak="0">
-    <w:nsid w:val="46240C0A"/>
+  <w:abstractNum w:abstractNumId="3" w15:restartNumberingAfterBreak="0">
+    <w:nsid w:val="15CA0A58"/>
     <w:multiLevelType w:val="hybridMultilevel"/>
-    <w:tmpl w:val="1C681CFA"/>
-    <w:lvl w:ilvl="0" w:tplc="240A000F">
+    <w:tmpl w:val="A29CCA84"/>
+    <w:lvl w:ilvl="0" w:tplc="240A0001">
+      <w:start w:val="1"/>
+      <w:numFmt w:val="bullet"/>
+      <w:lvlText w:val=""/>
+      <w:lvlJc w:val="left"/>
+      <w:pPr>
+        <w:ind w:left="360" w:hanging="360"/>
+      </w:pPr>
+      <w:rPr>
+        <w:rFonts w:ascii="Symbol" w:hAnsi="Symbol" w:hint="default"/>
+      </w:rPr>
+    </w:lvl>
+    <w:lvl w:ilvl="1" w:tplc="240A0003" w:tentative="1">
+      <w:start w:val="1"/>
+      <w:numFmt w:val="bullet"/>
+      <w:lvlText w:val="o"/>
+      <w:lvlJc w:val="left"/>
+      <w:pPr>
+        <w:ind w:left="1080" w:hanging="360"/>
+      </w:pPr>
+      <w:rPr>
+        <w:rFonts w:ascii="Courier New" w:hAnsi="Courier New" w:cs="Courier New" w:hint="default"/>
+      </w:rPr>
+    </w:lvl>
+    <w:lvl w:ilvl="2" w:tplc="240A0005" w:tentative="1">
+      <w:start w:val="1"/>
+      <w:numFmt w:val="bullet"/>
+      <w:lvlText w:val=""/>
+      <w:lvlJc w:val="left"/>
+      <w:pPr>
+        <w:ind w:left="1800" w:hanging="360"/>
+      </w:pPr>
+      <w:rPr>
+        <w:rFonts w:ascii="Wingdings" w:hAnsi="Wingdings" w:hint="default"/>
+      </w:rPr>
+    </w:lvl>
+    <w:lvl w:ilvl="3" w:tplc="240A0001" w:tentative="1">
+      <w:start w:val="1"/>
+      <w:numFmt w:val="bullet"/>
+      <w:lvlText w:val=""/>
+      <w:lvlJc w:val="left"/>
+      <w:pPr>
+        <w:ind w:left="2520" w:hanging="360"/>
+      </w:pPr>
+      <w:rPr>
+        <w:rFonts w:ascii="Symbol" w:hAnsi="Symbol" w:hint="default"/>
+      </w:rPr>
+    </w:lvl>
+    <w:lvl w:ilvl="4" w:tplc="240A0003" w:tentative="1">
+      <w:start w:val="1"/>
+      <w:numFmt w:val="bullet"/>
+      <w:lvlText w:val="o"/>
+      <w:lvlJc w:val="left"/>
+      <w:pPr>
+        <w:ind w:left="3240" w:hanging="360"/>
+      </w:pPr>
+      <w:rPr>
+        <w:rFonts w:ascii="Courier New" w:hAnsi="Courier New" w:cs="Courier New" w:hint="default"/>
+      </w:rPr>
+    </w:lvl>
+    <w:lvl w:ilvl="5" w:tplc="240A0005" w:tentative="1">
+      <w:start w:val="1"/>
+      <w:numFmt w:val="bullet"/>
+      <w:lvlText w:val=""/>
+      <w:lvlJc w:val="left"/>
+      <w:pPr>
+        <w:ind w:left="3960" w:hanging="360"/>
+      </w:pPr>
+      <w:rPr>
+        <w:rFonts w:ascii="Wingdings" w:hAnsi="Wingdings" w:hint="default"/>
+      </w:rPr>
+    </w:lvl>
+    <w:lvl w:ilvl="6" w:tplc="240A0001" w:tentative="1">
+      <w:start w:val="1"/>
+      <w:numFmt w:val="bullet"/>
+      <w:lvlText w:val=""/>
+      <w:lvlJc w:val="left"/>
+      <w:pPr>
+        <w:ind w:left="4680" w:hanging="360"/>
+      </w:pPr>
+      <w:rPr>
+        <w:rFonts w:ascii="Symbol" w:hAnsi="Symbol" w:hint="default"/>
+      </w:rPr>
+    </w:lvl>
+    <w:lvl w:ilvl="7" w:tplc="240A0003" w:tentative="1">
+      <w:start w:val="1"/>
+      <w:numFmt w:val="bullet"/>
+      <w:lvlText w:val="o"/>
+      <w:lvlJc w:val="left"/>
+      <w:pPr>
+        <w:ind w:left="5400" w:hanging="360"/>
+      </w:pPr>
+      <w:rPr>
+        <w:rFonts w:ascii="Courier New" w:hAnsi="Courier New" w:cs="Courier New" w:hint="default"/>
+      </w:rPr>
+    </w:lvl>
+    <w:lvl w:ilvl="8" w:tplc="240A0005" w:tentative="1">
+      <w:start w:val="1"/>
+      <w:numFmt w:val="bullet"/>
+      <w:lvlText w:val=""/>
+      <w:lvlJc w:val="left"/>
+      <w:pPr>
+        <w:ind w:left="6120" w:hanging="360"/>
+      </w:pPr>
+      <w:rPr>
+        <w:rFonts w:ascii="Wingdings" w:hAnsi="Wingdings" w:hint="default"/>
+      </w:rPr>
+    </w:lvl>
+  </w:abstractNum>
+  <w:abstractNum w:abstractNumId="4" w15:restartNumberingAfterBreak="0">
+    <w:nsid w:val="1B6E7562"/>
+    <w:multiLevelType w:val="hybridMultilevel"/>
+    <w:tmpl w:val="33BC07F0"/>
+    <w:lvl w:ilvl="0" w:tplc="240A0001">
+      <w:start w:val="1"/>
+      <w:numFmt w:val="bullet"/>
+      <w:lvlText w:val=""/>
+      <w:lvlJc w:val="left"/>
+      <w:pPr>
+        <w:ind w:left="360" w:hanging="360"/>
+      </w:pPr>
+      <w:rPr>
+        <w:rFonts w:ascii="Symbol" w:hAnsi="Symbol" w:hint="default"/>
+      </w:rPr>
+    </w:lvl>
+    <w:lvl w:ilvl="1" w:tplc="240A0003" w:tentative="1">
+      <w:start w:val="1"/>
+      <w:numFmt w:val="bullet"/>
+      <w:lvlText w:val="o"/>
+      <w:lvlJc w:val="left"/>
+      <w:pPr>
+        <w:ind w:left="1080" w:hanging="360"/>
+      </w:pPr>
+      <w:rPr>
+        <w:rFonts w:ascii="Courier New" w:hAnsi="Courier New" w:cs="Courier New" w:hint="default"/>
+      </w:rPr>
+    </w:lvl>
+    <w:lvl w:ilvl="2" w:tplc="240A0005" w:tentative="1">
+      <w:start w:val="1"/>
+      <w:numFmt w:val="bullet"/>
+      <w:lvlText w:val=""/>
+      <w:lvlJc w:val="left"/>
+      <w:pPr>
+        <w:ind w:left="1800" w:hanging="360"/>
+      </w:pPr>
+      <w:rPr>
+        <w:rFonts w:ascii="Wingdings" w:hAnsi="Wingdings" w:hint="default"/>
+      </w:rPr>
+    </w:lvl>
+    <w:lvl w:ilvl="3" w:tplc="240A0001" w:tentative="1">
+      <w:start w:val="1"/>
+      <w:numFmt w:val="bullet"/>
+      <w:lvlText w:val=""/>
+      <w:lvlJc w:val="left"/>
+      <w:pPr>
+        <w:ind w:left="2520" w:hanging="360"/>
+      </w:pPr>
+      <w:rPr>
+        <w:rFonts w:ascii="Symbol" w:hAnsi="Symbol" w:hint="default"/>
+      </w:rPr>
+    </w:lvl>
+    <w:lvl w:ilvl="4" w:tplc="240A0003" w:tentative="1">
+      <w:start w:val="1"/>
+      <w:numFmt w:val="bullet"/>
+      <w:lvlText w:val="o"/>
+      <w:lvlJc w:val="left"/>
+      <w:pPr>
+        <w:ind w:left="3240" w:hanging="360"/>
+      </w:pPr>
+      <w:rPr>
+        <w:rFonts w:ascii="Courier New" w:hAnsi="Courier New" w:cs="Courier New" w:hint="default"/>
+      </w:rPr>
+    </w:lvl>
+    <w:lvl w:ilvl="5" w:tplc="240A0005" w:tentative="1">
+      <w:start w:val="1"/>
+      <w:numFmt w:val="bullet"/>
+      <w:lvlText w:val=""/>
+      <w:lvlJc w:val="left"/>
+      <w:pPr>
+        <w:ind w:left="3960" w:hanging="360"/>
+      </w:pPr>
+      <w:rPr>
+        <w:rFonts w:ascii="Wingdings" w:hAnsi="Wingdings" w:hint="default"/>
+      </w:rPr>
+    </w:lvl>
+    <w:lvl w:ilvl="6" w:tplc="240A0001" w:tentative="1">
+      <w:start w:val="1"/>
+      <w:numFmt w:val="bullet"/>
+      <w:lvlText w:val=""/>
+      <w:lvlJc w:val="left"/>
+      <w:pPr>
+        <w:ind w:left="4680" w:hanging="360"/>
+      </w:pPr>
+      <w:rPr>
+        <w:rFonts w:ascii="Symbol" w:hAnsi="Symbol" w:hint="default"/>
+      </w:rPr>
+    </w:lvl>
+    <w:lvl w:ilvl="7" w:tplc="240A0003" w:tentative="1">
+      <w:start w:val="1"/>
+      <w:numFmt w:val="bullet"/>
+      <w:lvlText w:val="o"/>
+      <w:lvlJc w:val="left"/>
+      <w:pPr>
+        <w:ind w:left="5400" w:hanging="360"/>
+      </w:pPr>
+      <w:rPr>
+        <w:rFonts w:ascii="Courier New" w:hAnsi="Courier New" w:cs="Courier New" w:hint="default"/>
+      </w:rPr>
+    </w:lvl>
+    <w:lvl w:ilvl="8" w:tplc="240A0005" w:tentative="1">
+      <w:start w:val="1"/>
+      <w:numFmt w:val="bullet"/>
+      <w:lvlText w:val=""/>
+      <w:lvlJc w:val="left"/>
+      <w:pPr>
+        <w:ind w:left="6120" w:hanging="360"/>
+      </w:pPr>
+      <w:rPr>
+        <w:rFonts w:ascii="Wingdings" w:hAnsi="Wingdings" w:hint="default"/>
+      </w:rPr>
+    </w:lvl>
+  </w:abstractNum>
+  <w:abstractNum w:abstractNumId="5" w15:restartNumberingAfterBreak="0">
+    <w:nsid w:val="1BE962CD"/>
+    <w:multiLevelType w:val="hybridMultilevel"/>
+    <w:tmpl w:val="E8D4D1D2"/>
+    <w:lvl w:ilvl="0" w:tplc="324CE096">
+      <w:start w:val="4"/>
+      <w:numFmt w:val="bullet"/>
+      <w:lvlText w:val="-"/>
+      <w:lvlJc w:val="left"/>
+      <w:pPr>
+        <w:ind w:left="720" w:hanging="360"/>
+      </w:pPr>
+      <w:rPr>
+        <w:rFonts w:ascii="Calibri" w:eastAsiaTheme="minorHAnsi" w:hAnsi="Calibri" w:cs="Calibri" w:hint="default"/>
+      </w:rPr>
+    </w:lvl>
+    <w:lvl w:ilvl="1" w:tplc="FFFFFFFF" w:tentative="1">
+      <w:start w:val="1"/>
+      <w:numFmt w:val="bullet"/>
+      <w:lvlText w:val="o"/>
+      <w:lvlJc w:val="left"/>
+      <w:pPr>
+        <w:ind w:left="1440" w:hanging="360"/>
+      </w:pPr>
+      <w:rPr>
+        <w:rFonts w:ascii="Courier New" w:hAnsi="Courier New" w:cs="Courier New" w:hint="default"/>
+      </w:rPr>
+    </w:lvl>
+    <w:lvl w:ilvl="2" w:tplc="FFFFFFFF" w:tentative="1">
+      <w:start w:val="1"/>
+      <w:numFmt w:val="bullet"/>
+      <w:lvlText w:val=""/>
+      <w:lvlJc w:val="left"/>
+      <w:pPr>
+        <w:ind w:left="2160" w:hanging="360"/>
+      </w:pPr>
+      <w:rPr>
+        <w:rFonts w:ascii="Wingdings" w:hAnsi="Wingdings" w:hint="default"/>
+      </w:rPr>
+    </w:lvl>
+    <w:lvl w:ilvl="3" w:tplc="FFFFFFFF" w:tentative="1">
+      <w:start w:val="1"/>
+      <w:numFmt w:val="bullet"/>
+      <w:lvlText w:val=""/>
+      <w:lvlJc w:val="left"/>
+      <w:pPr>
+        <w:ind w:left="2880" w:hanging="360"/>
+      </w:pPr>
+      <w:rPr>
+        <w:rFonts w:ascii="Symbol" w:hAnsi="Symbol" w:hint="default"/>
+      </w:rPr>
+    </w:lvl>
+    <w:lvl w:ilvl="4" w:tplc="FFFFFFFF" w:tentative="1">
+      <w:start w:val="1"/>
+      <w:numFmt w:val="bullet"/>
+      <w:lvlText w:val="o"/>
+      <w:lvlJc w:val="left"/>
+      <w:pPr>
+        <w:ind w:left="3600" w:hanging="360"/>
+      </w:pPr>
+      <w:rPr>
+        <w:rFonts w:ascii="Courier New" w:hAnsi="Courier New" w:cs="Courier New" w:hint="default"/>
+      </w:rPr>
+    </w:lvl>
+    <w:lvl w:ilvl="5" w:tplc="FFFFFFFF" w:tentative="1">
+      <w:start w:val="1"/>
+      <w:numFmt w:val="bullet"/>
+      <w:lvlText w:val=""/>
+      <w:lvlJc w:val="left"/>
+      <w:pPr>
+        <w:ind w:left="4320" w:hanging="360"/>
+      </w:pPr>
+      <w:rPr>
+        <w:rFonts w:ascii="Wingdings" w:hAnsi="Wingdings" w:hint="default"/>
+      </w:rPr>
+    </w:lvl>
+    <w:lvl w:ilvl="6" w:tplc="FFFFFFFF" w:tentative="1">
+      <w:start w:val="1"/>
+      <w:numFmt w:val="bullet"/>
+      <w:lvlText w:val=""/>
+      <w:lvlJc w:val="left"/>
+      <w:pPr>
+        <w:ind w:left="5040" w:hanging="360"/>
+      </w:pPr>
+      <w:rPr>
+        <w:rFonts w:ascii="Symbol" w:hAnsi="Symbol" w:hint="default"/>
+      </w:rPr>
+    </w:lvl>
+    <w:lvl w:ilvl="7" w:tplc="FFFFFFFF" w:tentative="1">
+      <w:start w:val="1"/>
+      <w:numFmt w:val="bullet"/>
+      <w:lvlText w:val="o"/>
+      <w:lvlJc w:val="left"/>
+      <w:pPr>
+        <w:ind w:left="5760" w:hanging="360"/>
+      </w:pPr>
+      <w:rPr>
+        <w:rFonts w:ascii="Courier New" w:hAnsi="Courier New" w:cs="Courier New" w:hint="default"/>
+      </w:rPr>
+    </w:lvl>
+    <w:lvl w:ilvl="8" w:tplc="FFFFFFFF" w:tentative="1">
+      <w:start w:val="1"/>
+      <w:numFmt w:val="bullet"/>
+      <w:lvlText w:val=""/>
+      <w:lvlJc w:val="left"/>
+      <w:pPr>
+        <w:ind w:left="6480" w:hanging="360"/>
+      </w:pPr>
+      <w:rPr>
+        <w:rFonts w:ascii="Wingdings" w:hAnsi="Wingdings" w:hint="default"/>
+      </w:rPr>
+    </w:lvl>
+  </w:abstractNum>
+  <w:abstractNum w:abstractNumId="6" w15:restartNumberingAfterBreak="0">
+    <w:nsid w:val="1F9C6388"/>
+    <w:multiLevelType w:val="hybridMultilevel"/>
+    <w:tmpl w:val="5308B680"/>
+    <w:lvl w:ilvl="0" w:tplc="324CE096">
+      <w:start w:val="4"/>
+      <w:numFmt w:val="bullet"/>
+      <w:lvlText w:val="-"/>
+      <w:lvlJc w:val="left"/>
+      <w:pPr>
+        <w:ind w:left="720" w:hanging="360"/>
+      </w:pPr>
+      <w:rPr>
+        <w:rFonts w:ascii="Calibri" w:eastAsiaTheme="minorHAnsi" w:hAnsi="Calibri" w:cs="Calibri" w:hint="default"/>
+      </w:rPr>
+    </w:lvl>
+    <w:lvl w:ilvl="1" w:tplc="240A0003" w:tentative="1">
+      <w:start w:val="1"/>
+      <w:numFmt w:val="bullet"/>
+      <w:lvlText w:val="o"/>
+      <w:lvlJc w:val="left"/>
+      <w:pPr>
+        <w:ind w:left="1440" w:hanging="360"/>
+      </w:pPr>
+      <w:rPr>
+        <w:rFonts w:ascii="Courier New" w:hAnsi="Courier New" w:cs="Courier New" w:hint="default"/>
+      </w:rPr>
+    </w:lvl>
+    <w:lvl w:ilvl="2" w:tplc="240A0005" w:tentative="1">
+      <w:start w:val="1"/>
+      <w:numFmt w:val="bullet"/>
+      <w:lvlText w:val=""/>
+      <w:lvlJc w:val="left"/>
+      <w:pPr>
+        <w:ind w:left="2160" w:hanging="360"/>
+      </w:pPr>
+      <w:rPr>
+        <w:rFonts w:ascii="Wingdings" w:hAnsi="Wingdings" w:hint="default"/>
+      </w:rPr>
+    </w:lvl>
+    <w:lvl w:ilvl="3" w:tplc="240A0001" w:tentative="1">
+      <w:start w:val="1"/>
+      <w:numFmt w:val="bullet"/>
+      <w:lvlText w:val=""/>
+      <w:lvlJc w:val="left"/>
+      <w:pPr>
+        <w:ind w:left="2880" w:hanging="360"/>
+      </w:pPr>
+      <w:rPr>
+        <w:rFonts w:ascii="Symbol" w:hAnsi="Symbol" w:hint="default"/>
+      </w:rPr>
+    </w:lvl>
+    <w:lvl w:ilvl="4" w:tplc="240A0003" w:tentative="1">
+      <w:start w:val="1"/>
+      <w:numFmt w:val="bullet"/>
+      <w:lvlText w:val="o"/>
+      <w:lvlJc w:val="left"/>
+      <w:pPr>
+        <w:ind w:left="3600" w:hanging="360"/>
+      </w:pPr>
+      <w:rPr>
+        <w:rFonts w:ascii="Courier New" w:hAnsi="Courier New" w:cs="Courier New" w:hint="default"/>
+      </w:rPr>
+    </w:lvl>
+    <w:lvl w:ilvl="5" w:tplc="240A0005" w:tentative="1">
+      <w:start w:val="1"/>
+      <w:numFmt w:val="bullet"/>
+      <w:lvlText w:val=""/>
+      <w:lvlJc w:val="left"/>
+      <w:pPr>
+        <w:ind w:left="4320" w:hanging="360"/>
+      </w:pPr>
+      <w:rPr>
+        <w:rFonts w:ascii="Wingdings" w:hAnsi="Wingdings" w:hint="default"/>
+      </w:rPr>
+    </w:lvl>
+    <w:lvl w:ilvl="6" w:tplc="240A0001" w:tentative="1">
+      <w:start w:val="1"/>
+      <w:numFmt w:val="bullet"/>
+      <w:lvlText w:val=""/>
+      <w:lvlJc w:val="left"/>
+      <w:pPr>
+        <w:ind w:left="5040" w:hanging="360"/>
+      </w:pPr>
+      <w:rPr>
+        <w:rFonts w:ascii="Symbol" w:hAnsi="Symbol" w:hint="default"/>
+      </w:rPr>
+    </w:lvl>
+    <w:lvl w:ilvl="7" w:tplc="240A0003" w:tentative="1">
+      <w:start w:val="1"/>
+      <w:numFmt w:val="bullet"/>
+      <w:lvlText w:val="o"/>
+      <w:lvlJc w:val="left"/>
+      <w:pPr>
+        <w:ind w:left="5760" w:hanging="360"/>
+      </w:pPr>
+      <w:rPr>
+        <w:rFonts w:ascii="Courier New" w:hAnsi="Courier New" w:cs="Courier New" w:hint="default"/>
+      </w:rPr>
+    </w:lvl>
+    <w:lvl w:ilvl="8" w:tplc="240A0005" w:tentative="1">
+      <w:start w:val="1"/>
+      <w:numFmt w:val="bullet"/>
+      <w:lvlText w:val=""/>
+      <w:lvlJc w:val="left"/>
+      <w:pPr>
+        <w:ind w:left="6480" w:hanging="360"/>
+      </w:pPr>
+      <w:rPr>
+        <w:rFonts w:ascii="Wingdings" w:hAnsi="Wingdings" w:hint="default"/>
+      </w:rPr>
+    </w:lvl>
+  </w:abstractNum>
+  <w:abstractNum w:abstractNumId="7" w15:restartNumberingAfterBreak="0">
+    <w:nsid w:val="42B429EC"/>
+    <w:multiLevelType w:val="hybridMultilevel"/>
+    <w:tmpl w:val="DFCAFE80"/>
+    <w:lvl w:ilvl="0" w:tplc="FFFFFFFF">
       <w:start w:val="1"/>
       <w:numFmt w:val="decimal"/>
       <w:lvlText w:val="%1."/>
@@ -2923,8 +4491,12 @@
       <w:pPr>
         <w:ind w:left="720" w:hanging="360"/>
       </w:pPr>
-    </w:lvl>
-    <w:lvl w:ilvl="1" w:tplc="240A0019" w:tentative="1">
+      <w:rPr>
+        <w:b/>
+        <w:bCs/>
+      </w:rPr>
+    </w:lvl>
+    <w:lvl w:ilvl="1" w:tplc="FFFFFFFF" w:tentative="1">
       <w:start w:val="1"/>
       <w:numFmt w:val="lowerLetter"/>
       <w:lvlText w:val="%2."/>
@@ -2933,7 +4505,7 @@
         <w:ind w:left="1440" w:hanging="360"/>
       </w:pPr>
     </w:lvl>
-    <w:lvl w:ilvl="2" w:tplc="240A001B" w:tentative="1">
+    <w:lvl w:ilvl="2" w:tplc="FFFFFFFF" w:tentative="1">
       <w:start w:val="1"/>
       <w:numFmt w:val="lowerRoman"/>
       <w:lvlText w:val="%3."/>
@@ -2942,7 +4514,7 @@
         <w:ind w:left="2160" w:hanging="180"/>
       </w:pPr>
     </w:lvl>
-    <w:lvl w:ilvl="3" w:tplc="240A000F" w:tentative="1">
+    <w:lvl w:ilvl="3" w:tplc="FFFFFFFF" w:tentative="1">
       <w:start w:val="1"/>
       <w:numFmt w:val="decimal"/>
       <w:lvlText w:val="%4."/>
@@ -2951,7 +4523,7 @@
         <w:ind w:left="2880" w:hanging="360"/>
       </w:pPr>
     </w:lvl>
-    <w:lvl w:ilvl="4" w:tplc="240A0019" w:tentative="1">
+    <w:lvl w:ilvl="4" w:tplc="FFFFFFFF" w:tentative="1">
       <w:start w:val="1"/>
       <w:numFmt w:val="lowerLetter"/>
       <w:lvlText w:val="%5."/>
@@ -2960,7 +4532,7 @@
         <w:ind w:left="3600" w:hanging="360"/>
       </w:pPr>
     </w:lvl>
-    <w:lvl w:ilvl="5" w:tplc="240A001B" w:tentative="1">
+    <w:lvl w:ilvl="5" w:tplc="FFFFFFFF" w:tentative="1">
       <w:start w:val="1"/>
       <w:numFmt w:val="lowerRoman"/>
       <w:lvlText w:val="%6."/>
@@ -2969,7 +4541,7 @@
         <w:ind w:left="4320" w:hanging="180"/>
       </w:pPr>
     </w:lvl>
-    <w:lvl w:ilvl="6" w:tplc="240A000F" w:tentative="1">
+    <w:lvl w:ilvl="6" w:tplc="FFFFFFFF" w:tentative="1">
       <w:start w:val="1"/>
       <w:numFmt w:val="decimal"/>
       <w:lvlText w:val="%7."/>
@@ -2978,7 +4550,7 @@
         <w:ind w:left="5040" w:hanging="360"/>
       </w:pPr>
     </w:lvl>
-    <w:lvl w:ilvl="7" w:tplc="240A0019" w:tentative="1">
+    <w:lvl w:ilvl="7" w:tplc="FFFFFFFF" w:tentative="1">
       <w:start w:val="1"/>
       <w:numFmt w:val="lowerLetter"/>
       <w:lvlText w:val="%8."/>
@@ -2987,7 +4559,7 @@
         <w:ind w:left="5760" w:hanging="360"/>
       </w:pPr>
     </w:lvl>
-    <w:lvl w:ilvl="8" w:tplc="240A001B" w:tentative="1">
+    <w:lvl w:ilvl="8" w:tplc="FFFFFFFF" w:tentative="1">
       <w:start w:val="1"/>
       <w:numFmt w:val="lowerRoman"/>
       <w:lvlText w:val="%9."/>
@@ -2997,7 +4569,97 @@
       </w:pPr>
     </w:lvl>
   </w:abstractNum>
-  <w:abstractNum w:abstractNumId="3" w15:restartNumberingAfterBreak="0">
+  <w:abstractNum w:abstractNumId="8" w15:restartNumberingAfterBreak="0">
+    <w:nsid w:val="46240C0A"/>
+    <w:multiLevelType w:val="hybridMultilevel"/>
+    <w:tmpl w:val="DFCAFE80"/>
+    <w:lvl w:ilvl="0" w:tplc="0BB0BCEA">
+      <w:start w:val="1"/>
+      <w:numFmt w:val="decimal"/>
+      <w:lvlText w:val="%1."/>
+      <w:lvlJc w:val="left"/>
+      <w:pPr>
+        <w:ind w:left="360" w:hanging="360"/>
+      </w:pPr>
+      <w:rPr>
+        <w:b/>
+        <w:bCs/>
+      </w:rPr>
+    </w:lvl>
+    <w:lvl w:ilvl="1" w:tplc="240A0019" w:tentative="1">
+      <w:start w:val="1"/>
+      <w:numFmt w:val="lowerLetter"/>
+      <w:lvlText w:val="%2."/>
+      <w:lvlJc w:val="left"/>
+      <w:pPr>
+        <w:ind w:left="1080" w:hanging="360"/>
+      </w:pPr>
+    </w:lvl>
+    <w:lvl w:ilvl="2" w:tplc="240A001B" w:tentative="1">
+      <w:start w:val="1"/>
+      <w:numFmt w:val="lowerRoman"/>
+      <w:lvlText w:val="%3."/>
+      <w:lvlJc w:val="right"/>
+      <w:pPr>
+        <w:ind w:left="1800" w:hanging="180"/>
+      </w:pPr>
+    </w:lvl>
+    <w:lvl w:ilvl="3" w:tplc="240A000F" w:tentative="1">
+      <w:start w:val="1"/>
+      <w:numFmt w:val="decimal"/>
+      <w:lvlText w:val="%4."/>
+      <w:lvlJc w:val="left"/>
+      <w:pPr>
+        <w:ind w:left="2520" w:hanging="360"/>
+      </w:pPr>
+    </w:lvl>
+    <w:lvl w:ilvl="4" w:tplc="240A0019" w:tentative="1">
+      <w:start w:val="1"/>
+      <w:numFmt w:val="lowerLetter"/>
+      <w:lvlText w:val="%5."/>
+      <w:lvlJc w:val="left"/>
+      <w:pPr>
+        <w:ind w:left="3240" w:hanging="360"/>
+      </w:pPr>
+    </w:lvl>
+    <w:lvl w:ilvl="5" w:tplc="240A001B" w:tentative="1">
+      <w:start w:val="1"/>
+      <w:numFmt w:val="lowerRoman"/>
+      <w:lvlText w:val="%6."/>
+      <w:lvlJc w:val="right"/>
+      <w:pPr>
+        <w:ind w:left="3960" w:hanging="180"/>
+      </w:pPr>
+    </w:lvl>
+    <w:lvl w:ilvl="6" w:tplc="240A000F" w:tentative="1">
+      <w:start w:val="1"/>
+      <w:numFmt w:val="decimal"/>
+      <w:lvlText w:val="%7."/>
+      <w:lvlJc w:val="left"/>
+      <w:pPr>
+        <w:ind w:left="4680" w:hanging="360"/>
+      </w:pPr>
+    </w:lvl>
+    <w:lvl w:ilvl="7" w:tplc="240A0019" w:tentative="1">
+      <w:start w:val="1"/>
+      <w:numFmt w:val="lowerLetter"/>
+      <w:lvlText w:val="%8."/>
+      <w:lvlJc w:val="left"/>
+      <w:pPr>
+        <w:ind w:left="5400" w:hanging="360"/>
+      </w:pPr>
+    </w:lvl>
+    <w:lvl w:ilvl="8" w:tplc="240A001B" w:tentative="1">
+      <w:start w:val="1"/>
+      <w:numFmt w:val="lowerRoman"/>
+      <w:lvlText w:val="%9."/>
+      <w:lvlJc w:val="right"/>
+      <w:pPr>
+        <w:ind w:left="6120" w:hanging="180"/>
+      </w:pPr>
+    </w:lvl>
+  </w:abstractNum>
+  <w:abstractNum w:abstractNumId="9" w15:restartNumberingAfterBreak="0">
     <w:nsid w:val="5A1B0405"/>
     <w:multiLevelType w:val="hybridMultilevel"/>
     <w:tmpl w:val="B87CDBD2"/>
@@ -3110,7 +4772,323 @@
       </w:rPr>
     </w:lvl>
   </w:abstractNum>
-  <w:abstractNum w:abstractNumId="4" w15:restartNumberingAfterBreak="0">
+  <w:abstractNum w:abstractNumId="10" w15:restartNumberingAfterBreak="0">
+    <w:nsid w:val="5ABC3421"/>
+    <w:multiLevelType w:val="hybridMultilevel"/>
+    <w:tmpl w:val="E1B22046"/>
+    <w:lvl w:ilvl="0" w:tplc="8E06F6C8">
+      <w:start w:val="1"/>
+      <w:numFmt w:val="decimal"/>
+      <w:lvlText w:val="%1."/>
+      <w:lvlJc w:val="left"/>
+      <w:pPr>
+        <w:ind w:left="360" w:hanging="360"/>
+      </w:pPr>
+      <w:rPr>
+        <w:rFonts w:hint="default"/>
+        <w:b/>
+      </w:rPr>
+    </w:lvl>
+    <w:lvl w:ilvl="1" w:tplc="240A0019" w:tentative="1">
+      <w:start w:val="1"/>
+      <w:numFmt w:val="lowerLetter"/>
+      <w:lvlText w:val="%2."/>
+      <w:lvlJc w:val="left"/>
+      <w:pPr>
+        <w:ind w:left="1080" w:hanging="360"/>
+      </w:pPr>
+    </w:lvl>
+    <w:lvl w:ilvl="2" w:tplc="240A001B" w:tentative="1">
+      <w:start w:val="1"/>
+      <w:numFmt w:val="lowerRoman"/>
+      <w:lvlText w:val="%3."/>
+      <w:lvlJc w:val="right"/>
+      <w:pPr>
+        <w:ind w:left="1800" w:hanging="180"/>
+      </w:pPr>
+    </w:lvl>
+    <w:lvl w:ilvl="3" w:tplc="240A000F" w:tentative="1">
+      <w:start w:val="1"/>
+      <w:numFmt w:val="decimal"/>
+      <w:lvlText w:val="%4."/>
+      <w:lvlJc w:val="left"/>
+      <w:pPr>
+        <w:ind w:left="2520" w:hanging="360"/>
+      </w:pPr>
+    </w:lvl>
+    <w:lvl w:ilvl="4" w:tplc="240A0019" w:tentative="1">
+      <w:start w:val="1"/>
+      <w:numFmt w:val="lowerLetter"/>
+      <w:lvlText w:val="%5."/>
+      <w:lvlJc w:val="left"/>
+      <w:pPr>
+        <w:ind w:left="3240" w:hanging="360"/>
+      </w:pPr>
+    </w:lvl>
+    <w:lvl w:ilvl="5" w:tplc="240A001B" w:tentative="1">
+      <w:start w:val="1"/>
+      <w:numFmt w:val="lowerRoman"/>
+      <w:lvlText w:val="%6."/>
+      <w:lvlJc w:val="right"/>
+      <w:pPr>
+        <w:ind w:left="3960" w:hanging="180"/>
+      </w:pPr>
+    </w:lvl>
+    <w:lvl w:ilvl="6" w:tplc="240A000F" w:tentative="1">
+      <w:start w:val="1"/>
+      <w:numFmt w:val="decimal"/>
+      <w:lvlText w:val="%7."/>
+      <w:lvlJc w:val="left"/>
+      <w:pPr>
+        <w:ind w:left="4680" w:hanging="360"/>
+      </w:pPr>
+    </w:lvl>
+    <w:lvl w:ilvl="7" w:tplc="240A0019" w:tentative="1">
+      <w:start w:val="1"/>
+      <w:numFmt w:val="lowerLetter"/>
+      <w:lvlText w:val="%8."/>
+      <w:lvlJc w:val="left"/>
+      <w:pPr>
+        <w:ind w:left="5400" w:hanging="360"/>
+      </w:pPr>
+    </w:lvl>
+    <w:lvl w:ilvl="8" w:tplc="240A001B" w:tentative="1">
+      <w:start w:val="1"/>
+      <w:numFmt w:val="lowerRoman"/>
+      <w:lvlText w:val="%9."/>
+      <w:lvlJc w:val="right"/>
+      <w:pPr>
+        <w:ind w:left="6120" w:hanging="180"/>
+      </w:pPr>
+    </w:lvl>
+  </w:abstractNum>
+  <w:abstractNum w:abstractNumId="11" w15:restartNumberingAfterBreak="0">
+    <w:nsid w:val="5E8E450F"/>
+    <w:multiLevelType w:val="hybridMultilevel"/>
+    <w:tmpl w:val="02885FEE"/>
+    <w:lvl w:ilvl="0" w:tplc="324CE096">
+      <w:start w:val="4"/>
+      <w:numFmt w:val="bullet"/>
+      <w:lvlText w:val="-"/>
+      <w:lvlJc w:val="left"/>
+      <w:pPr>
+        <w:ind w:left="720" w:hanging="360"/>
+      </w:pPr>
+      <w:rPr>
+        <w:rFonts w:ascii="Calibri" w:eastAsiaTheme="minorHAnsi" w:hAnsi="Calibri" w:cs="Calibri" w:hint="default"/>
+      </w:rPr>
+    </w:lvl>
+    <w:lvl w:ilvl="1" w:tplc="240A0003" w:tentative="1">
+      <w:start w:val="1"/>
+      <w:numFmt w:val="bullet"/>
+      <w:lvlText w:val="o"/>
+      <w:lvlJc w:val="left"/>
+      <w:pPr>
+        <w:ind w:left="1440" w:hanging="360"/>
+      </w:pPr>
+      <w:rPr>
+        <w:rFonts w:ascii="Courier New" w:hAnsi="Courier New" w:cs="Courier New" w:hint="default"/>
+      </w:rPr>
+    </w:lvl>
+    <w:lvl w:ilvl="2" w:tplc="240A0005" w:tentative="1">
+      <w:start w:val="1"/>
+      <w:numFmt w:val="bullet"/>
+      <w:lvlText w:val=""/>
+      <w:lvlJc w:val="left"/>
+      <w:pPr>
+        <w:ind w:left="2160" w:hanging="360"/>
+      </w:pPr>
+      <w:rPr>
+        <w:rFonts w:ascii="Wingdings" w:hAnsi="Wingdings" w:hint="default"/>
+      </w:rPr>
+    </w:lvl>
+    <w:lvl w:ilvl="3" w:tplc="240A0001" w:tentative="1">
+      <w:start w:val="1"/>
+      <w:numFmt w:val="bullet"/>
+      <w:lvlText w:val=""/>
+      <w:lvlJc w:val="left"/>
+      <w:pPr>
+        <w:ind w:left="2880" w:hanging="360"/>
+      </w:pPr>
+      <w:rPr>
+        <w:rFonts w:ascii="Symbol" w:hAnsi="Symbol" w:hint="default"/>
+      </w:rPr>
+    </w:lvl>
+    <w:lvl w:ilvl="4" w:tplc="240A0003" w:tentative="1">
+      <w:start w:val="1"/>
+      <w:numFmt w:val="bullet"/>
+      <w:lvlText w:val="o"/>
+      <w:lvlJc w:val="left"/>
+      <w:pPr>
+        <w:ind w:left="3600" w:hanging="360"/>
+      </w:pPr>
+      <w:rPr>
+        <w:rFonts w:ascii="Courier New" w:hAnsi="Courier New" w:cs="Courier New" w:hint="default"/>
+      </w:rPr>
+    </w:lvl>
+    <w:lvl w:ilvl="5" w:tplc="240A0005" w:tentative="1">
+      <w:start w:val="1"/>
+      <w:numFmt w:val="bullet"/>
+      <w:lvlText w:val=""/>
+      <w:lvlJc w:val="left"/>
+      <w:pPr>
+        <w:ind w:left="4320" w:hanging="360"/>
+      </w:pPr>
+      <w:rPr>
+        <w:rFonts w:ascii="Wingdings" w:hAnsi="Wingdings" w:hint="default"/>
+      </w:rPr>
+    </w:lvl>
+    <w:lvl w:ilvl="6" w:tplc="240A0001" w:tentative="1">
+      <w:start w:val="1"/>
+      <w:numFmt w:val="bullet"/>
+      <w:lvlText w:val=""/>
+      <w:lvlJc w:val="left"/>
+      <w:pPr>
+        <w:ind w:left="5040" w:hanging="360"/>
+      </w:pPr>
+      <w:rPr>
+        <w:rFonts w:ascii="Symbol" w:hAnsi="Symbol" w:hint="default"/>
+      </w:rPr>
+    </w:lvl>
+    <w:lvl w:ilvl="7" w:tplc="240A0003" w:tentative="1">
+      <w:start w:val="1"/>
+      <w:numFmt w:val="bullet"/>
+      <w:lvlText w:val="o"/>
+      <w:lvlJc w:val="left"/>
+      <w:pPr>
+        <w:ind w:left="5760" w:hanging="360"/>
+      </w:pPr>
+      <w:rPr>
+        <w:rFonts w:ascii="Courier New" w:hAnsi="Courier New" w:cs="Courier New" w:hint="default"/>
+      </w:rPr>
+    </w:lvl>
+    <w:lvl w:ilvl="8" w:tplc="240A0005" w:tentative="1">
+      <w:start w:val="1"/>
+      <w:numFmt w:val="bullet"/>
+      <w:lvlText w:val=""/>
+      <w:lvlJc w:val="left"/>
+      <w:pPr>
+        <w:ind w:left="6480" w:hanging="360"/>
+      </w:pPr>
+      <w:rPr>
+        <w:rFonts w:ascii="Wingdings" w:hAnsi="Wingdings" w:hint="default"/>
+      </w:rPr>
+    </w:lvl>
+  </w:abstractNum>
+  <w:abstractNum w:abstractNumId="12" w15:restartNumberingAfterBreak="0">
+    <w:nsid w:val="5E971ED4"/>
+    <w:multiLevelType w:val="hybridMultilevel"/>
+    <w:tmpl w:val="72F213B6"/>
+    <w:lvl w:ilvl="0" w:tplc="324CE096">
+      <w:start w:val="4"/>
+      <w:numFmt w:val="bullet"/>
+      <w:lvlText w:val="-"/>
+      <w:lvlJc w:val="left"/>
+      <w:pPr>
+        <w:ind w:left="720" w:hanging="360"/>
+      </w:pPr>
+      <w:rPr>
+        <w:rFonts w:ascii="Calibri" w:eastAsiaTheme="minorHAnsi" w:hAnsi="Calibri" w:cs="Calibri" w:hint="default"/>
+      </w:rPr>
+    </w:lvl>
+    <w:lvl w:ilvl="1" w:tplc="240A0003" w:tentative="1">
+      <w:start w:val="1"/>
+      <w:numFmt w:val="bullet"/>
+      <w:lvlText w:val="o"/>
+      <w:lvlJc w:val="left"/>
+      <w:pPr>
+        <w:ind w:left="1440" w:hanging="360"/>
+      </w:pPr>
+      <w:rPr>
+        <w:rFonts w:ascii="Courier New" w:hAnsi="Courier New" w:cs="Courier New" w:hint="default"/>
+      </w:rPr>
+    </w:lvl>
+    <w:lvl w:ilvl="2" w:tplc="240A0005" w:tentative="1">
+      <w:start w:val="1"/>
+      <w:numFmt w:val="bullet"/>
+      <w:lvlText w:val=""/>
+      <w:lvlJc w:val="left"/>
+      <w:pPr>
+        <w:ind w:left="2160" w:hanging="360"/>
+      </w:pPr>
+      <w:rPr>
+        <w:rFonts w:ascii="Wingdings" w:hAnsi="Wingdings" w:hint="default"/>
+      </w:rPr>
+    </w:lvl>
+    <w:lvl w:ilvl="3" w:tplc="240A0001" w:tentative="1">
+      <w:start w:val="1"/>
+      <w:numFmt w:val="bullet"/>
+      <w:lvlText w:val=""/>
+      <w:lvlJc w:val="left"/>
+      <w:pPr>
+        <w:ind w:left="2880" w:hanging="360"/>
+      </w:pPr>
+      <w:rPr>
+        <w:rFonts w:ascii="Symbol" w:hAnsi="Symbol" w:hint="default"/>
+      </w:rPr>
+    </w:lvl>
+    <w:lvl w:ilvl="4" w:tplc="240A0003" w:tentative="1">
+      <w:start w:val="1"/>
+      <w:numFmt w:val="bullet"/>
+      <w:lvlText w:val="o"/>
+      <w:lvlJc w:val="left"/>
+      <w:pPr>
+        <w:ind w:left="3600" w:hanging="360"/>
+      </w:pPr>
+      <w:rPr>
+        <w:rFonts w:ascii="Courier New" w:hAnsi="Courier New" w:cs="Courier New" w:hint="default"/>
+      </w:rPr>
+    </w:lvl>
+    <w:lvl w:ilvl="5" w:tplc="240A0005" w:tentative="1">
+      <w:start w:val="1"/>
+      <w:numFmt w:val="bullet"/>
+      <w:lvlText w:val=""/>
+      <w:lvlJc w:val="left"/>
+      <w:pPr>
+        <w:ind w:left="4320" w:hanging="360"/>
+      </w:pPr>
+      <w:rPr>
+        <w:rFonts w:ascii="Wingdings" w:hAnsi="Wingdings" w:hint="default"/>
+      </w:rPr>
+    </w:lvl>
+    <w:lvl w:ilvl="6" w:tplc="240A0001" w:tentative="1">
+      <w:start w:val="1"/>
+      <w:numFmt w:val="bullet"/>
+      <w:lvlText w:val=""/>
+      <w:lvlJc w:val="left"/>
+      <w:pPr>
+        <w:ind w:left="5040" w:hanging="360"/>
+      </w:pPr>
+      <w:rPr>
+        <w:rFonts w:ascii="Symbol" w:hAnsi="Symbol" w:hint="default"/>
+      </w:rPr>
+    </w:lvl>
+    <w:lvl w:ilvl="7" w:tplc="240A0003" w:tentative="1">
+      <w:start w:val="1"/>
+      <w:numFmt w:val="bullet"/>
+      <w:lvlText w:val="o"/>
+      <w:lvlJc w:val="left"/>
+      <w:pPr>
+        <w:ind w:left="5760" w:hanging="360"/>
+      </w:pPr>
+      <w:rPr>
+        <w:rFonts w:ascii="Courier New" w:hAnsi="Courier New" w:cs="Courier New" w:hint="default"/>
+      </w:rPr>
+    </w:lvl>
+    <w:lvl w:ilvl="8" w:tplc="240A0005" w:tentative="1">
+      <w:start w:val="1"/>
+      <w:numFmt w:val="bullet"/>
+      <w:lvlText w:val=""/>
+      <w:lvlJc w:val="left"/>
+      <w:pPr>
+        <w:ind w:left="6480" w:hanging="360"/>
+      </w:pPr>
+      <w:rPr>
+        <w:rFonts w:ascii="Wingdings" w:hAnsi="Wingdings" w:hint="default"/>
+      </w:rPr>
+    </w:lvl>
+  </w:abstractNum>
+  <w:abstractNum w:abstractNumId="13" w15:restartNumberingAfterBreak="0">
     <w:nsid w:val="66F22595"/>
     <w:multiLevelType w:val="hybridMultilevel"/>
     <w:tmpl w:val="E5EC469C"/>
@@ -3223,7 +5201,120 @@
       </w:rPr>
     </w:lvl>
   </w:abstractNum>
-  <w:abstractNum w:abstractNumId="5" w15:restartNumberingAfterBreak="0">
+  <w:abstractNum w:abstractNumId="14" w15:restartNumberingAfterBreak="0">
+    <w:nsid w:val="68FF5A77"/>
+    <w:multiLevelType w:val="hybridMultilevel"/>
+    <w:tmpl w:val="E62A9A50"/>
+    <w:lvl w:ilvl="0" w:tplc="324CE096">
+      <w:start w:val="4"/>
+      <w:numFmt w:val="bullet"/>
+      <w:lvlText w:val="-"/>
+      <w:lvlJc w:val="left"/>
+      <w:pPr>
+        <w:ind w:left="720" w:hanging="360"/>
+      </w:pPr>
+      <w:rPr>
+        <w:rFonts w:ascii="Calibri" w:eastAsiaTheme="minorHAnsi" w:hAnsi="Calibri" w:cs="Calibri" w:hint="default"/>
+      </w:rPr>
+    </w:lvl>
+    <w:lvl w:ilvl="1" w:tplc="240A0003" w:tentative="1">
+      <w:start w:val="1"/>
+      <w:numFmt w:val="bullet"/>
+      <w:lvlText w:val="o"/>
+      <w:lvlJc w:val="left"/>
+      <w:pPr>
+        <w:ind w:left="1440" w:hanging="360"/>
+      </w:pPr>
+      <w:rPr>
+        <w:rFonts w:ascii="Courier New" w:hAnsi="Courier New" w:cs="Courier New" w:hint="default"/>
+      </w:rPr>
+    </w:lvl>
+    <w:lvl w:ilvl="2" w:tplc="240A0005" w:tentative="1">
+      <w:start w:val="1"/>
+      <w:numFmt w:val="bullet"/>
+      <w:lvlText w:val=""/>
+      <w:lvlJc w:val="left"/>
+      <w:pPr>
+        <w:ind w:left="2160" w:hanging="360"/>
+      </w:pPr>
+      <w:rPr>
+        <w:rFonts w:ascii="Wingdings" w:hAnsi="Wingdings" w:hint="default"/>
+      </w:rPr>
+    </w:lvl>
+    <w:lvl w:ilvl="3" w:tplc="240A0001" w:tentative="1">
+      <w:start w:val="1"/>
+      <w:numFmt w:val="bullet"/>
+      <w:lvlText w:val=""/>
+      <w:lvlJc w:val="left"/>
+      <w:pPr>
+        <w:ind w:left="2880" w:hanging="360"/>
+      </w:pPr>
+      <w:rPr>
+        <w:rFonts w:ascii="Symbol" w:hAnsi="Symbol" w:hint="default"/>
+      </w:rPr>
+    </w:lvl>
+    <w:lvl w:ilvl="4" w:tplc="240A0003" w:tentative="1">
+      <w:start w:val="1"/>
+      <w:numFmt w:val="bullet"/>
+      <w:lvlText w:val="o"/>
+      <w:lvlJc w:val="left"/>
+      <w:pPr>
+        <w:ind w:left="3600" w:hanging="360"/>
+      </w:pPr>
+      <w:rPr>
+        <w:rFonts w:ascii="Courier New" w:hAnsi="Courier New" w:cs="Courier New" w:hint="default"/>
+      </w:rPr>
+    </w:lvl>
+    <w:lvl w:ilvl="5" w:tplc="240A0005" w:tentative="1">
+      <w:start w:val="1"/>
+      <w:numFmt w:val="bullet"/>
+      <w:lvlText w:val=""/>
+      <w:lvlJc w:val="left"/>
+      <w:pPr>
+        <w:ind w:left="4320" w:hanging="360"/>
+      </w:pPr>
+      <w:rPr>
+        <w:rFonts w:ascii="Wingdings" w:hAnsi="Wingdings" w:hint="default"/>
+      </w:rPr>
+    </w:lvl>
+    <w:lvl w:ilvl="6" w:tplc="240A0001" w:tentative="1">
+      <w:start w:val="1"/>
+      <w:numFmt w:val="bullet"/>
+      <w:lvlText w:val=""/>
+      <w:lvlJc w:val="left"/>
+      <w:pPr>
+        <w:ind w:left="5040" w:hanging="360"/>
+      </w:pPr>
+      <w:rPr>
+        <w:rFonts w:ascii="Symbol" w:hAnsi="Symbol" w:hint="default"/>
+      </w:rPr>
+    </w:lvl>
+    <w:lvl w:ilvl="7" w:tplc="240A0003" w:tentative="1">
+      <w:start w:val="1"/>
+      <w:numFmt w:val="bullet"/>
+      <w:lvlText w:val="o"/>
+      <w:lvlJc w:val="left"/>
+      <w:pPr>
+        <w:ind w:left="5760" w:hanging="360"/>
+      </w:pPr>
+      <w:rPr>
+        <w:rFonts w:ascii="Courier New" w:hAnsi="Courier New" w:cs="Courier New" w:hint="default"/>
+      </w:rPr>
+    </w:lvl>
+    <w:lvl w:ilvl="8" w:tplc="240A0005" w:tentative="1">
+      <w:start w:val="1"/>
+      <w:numFmt w:val="bullet"/>
+      <w:lvlText w:val=""/>
+      <w:lvlJc w:val="left"/>
+      <w:pPr>
+        <w:ind w:left="6480" w:hanging="360"/>
+      </w:pPr>
+      <w:rPr>
+        <w:rFonts w:ascii="Wingdings" w:hAnsi="Wingdings" w:hint="default"/>
+      </w:rPr>
+    </w:lvl>
+  </w:abstractNum>
+  <w:abstractNum w:abstractNumId="15" w15:restartNumberingAfterBreak="0">
     <w:nsid w:val="7AE160A0"/>
     <w:multiLevelType w:val="hybridMultilevel"/>
     <w:tmpl w:val="8C4EFAAA"/>
@@ -3312,7 +5403,7 @@
       </w:pPr>
     </w:lvl>
   </w:abstractNum>
-  <w:abstractNum w:abstractNumId="6" w15:restartNumberingAfterBreak="0">
+  <w:abstractNum w:abstractNumId="16" w15:restartNumberingAfterBreak="0">
     <w:nsid w:val="7DFC769A"/>
     <w:multiLevelType w:val="hybridMultilevel"/>
     <w:tmpl w:val="D5A47BFE"/>
@@ -3402,25 +5493,55 @@
     </w:lvl>
   </w:abstractNum>
   <w:num w:numId="1" w16cid:durableId="336274175">
+    <w:abstractNumId w:val="16"/>
+  </w:num>
+  <w:num w:numId="2" w16cid:durableId="2040348309">
+    <w:abstractNumId w:val="2"/>
+  </w:num>
+  <w:num w:numId="3" w16cid:durableId="2035618323">
+    <w:abstractNumId w:val="1"/>
+  </w:num>
+  <w:num w:numId="4" w16cid:durableId="1025980017">
+    <w:abstractNumId w:val="8"/>
+  </w:num>
+  <w:num w:numId="5" w16cid:durableId="1009261147">
+    <w:abstractNumId w:val="15"/>
+  </w:num>
+  <w:num w:numId="6" w16cid:durableId="108209126">
+    <w:abstractNumId w:val="13"/>
+  </w:num>
+  <w:num w:numId="7" w16cid:durableId="782111136">
+    <w:abstractNumId w:val="9"/>
+  </w:num>
+  <w:num w:numId="8" w16cid:durableId="197591326">
+    <w:abstractNumId w:val="7"/>
+  </w:num>
+  <w:num w:numId="9" w16cid:durableId="1746603840">
+    <w:abstractNumId w:val="10"/>
+  </w:num>
+  <w:num w:numId="10" w16cid:durableId="725374204">
+    <w:abstractNumId w:val="0"/>
+  </w:num>
+  <w:num w:numId="11" w16cid:durableId="5526752">
+    <w:abstractNumId w:val="4"/>
+  </w:num>
+  <w:num w:numId="12" w16cid:durableId="35084687">
+    <w:abstractNumId w:val="12"/>
+  </w:num>
+  <w:num w:numId="13" w16cid:durableId="24986063">
+    <w:abstractNumId w:val="14"/>
+  </w:num>
+  <w:num w:numId="14" w16cid:durableId="2024235735">
+    <w:abstractNumId w:val="3"/>
+  </w:num>
+  <w:num w:numId="15" w16cid:durableId="419371889">
+    <w:abstractNumId w:val="5"/>
+  </w:num>
+  <w:num w:numId="16" w16cid:durableId="800657232">
     <w:abstractNumId w:val="6"/>
   </w:num>
-  <w:num w:numId="2" w16cid:durableId="2040348309">
-    <w:abstractNumId w:val="1"/>
-  </w:num>
-  <w:num w:numId="3" w16cid:durableId="2035618323">
-    <w:abstractNumId w:val="0"/>
-  </w:num>
-  <w:num w:numId="4" w16cid:durableId="1025980017">
-    <w:abstractNumId w:val="2"/>
-  </w:num>
-  <w:num w:numId="5" w16cid:durableId="1009261147">
-    <w:abstractNumId w:val="5"/>
-  </w:num>
-  <w:num w:numId="6" w16cid:durableId="108209126">
-    <w:abstractNumId w:val="4"/>
-  </w:num>
-  <w:num w:numId="7" w16cid:durableId="782111136">
-    <w:abstractNumId w:val="3"/>
+  <w:num w:numId="17" w16cid:durableId="67389099">
+    <w:abstractNumId w:val="11"/>
   </w:num>
 </w:numbering>
 </file>

</xml_diff>